<commit_message>
write works for strings
</commit_message>
<xml_diff>
--- a/CFLCW4.docx
+++ b/CFLCW4.docx
@@ -4801,6 +4801,12 @@
           <w:lang w:val="en-US"/>
         </w:rPr>
       </w:pPr>
+      <w:r>
+        <w:rPr>
+          <w:lang w:val="en-US"/>
+        </w:rPr>
+        <w:t>Please see code</w:t>
+      </w:r>
     </w:p>
     <w:p>
       <w:pPr>
@@ -4809,8 +4815,6 @@
           <w:lang w:val="en-US"/>
         </w:rPr>
       </w:pPr>
-      <w:bookmarkStart w:id="0" w:name="_GoBack"/>
-      <w:bookmarkEnd w:id="0"/>
     </w:p>
     <w:p>
       <w:pPr>
@@ -4823,6 +4827,2705 @@
           <w:lang w:val="en-US"/>
         </w:rPr>
       </w:pPr>
+    </w:p>
+    <w:p>
+      <w:pPr>
+        <w:rPr>
+          <w:lang w:val="en-US"/>
+        </w:rPr>
+      </w:pPr>
+    </w:p>
+    <w:p>
+      <w:pPr>
+        <w:pStyle w:val="HTMLPreformatted"/>
+        <w:shd w:val="clear" w:color="auto" w:fill="263238"/>
+        <w:ind w:left="720"/>
+        <w:rPr>
+          <w:rFonts w:ascii="Hack" w:hAnsi="Hack"/>
+          <w:color w:val="C3CEE3"/>
+          <w:sz w:val="18"/>
+          <w:szCs w:val="18"/>
+        </w:rPr>
+      </w:pPr>
+      <w:r>
+        <w:rPr>
+          <w:rFonts w:ascii="Hack" w:hAnsi="Hack"/>
+          <w:color w:val="C3CEE3"/>
+          <w:sz w:val="18"/>
+          <w:szCs w:val="18"/>
+        </w:rPr>
+        <w:br/>
+        <w:t xml:space="preserve">.class public </w:t>
+      </w:r>
+      <w:proofErr w:type="spellStart"/>
+      <w:r>
+        <w:rPr>
+          <w:rFonts w:ascii="Hack" w:hAnsi="Hack"/>
+          <w:color w:val="C3CEE3"/>
+          <w:sz w:val="18"/>
+          <w:szCs w:val="18"/>
+        </w:rPr>
+        <w:t>prog.prog</w:t>
+      </w:r>
+      <w:proofErr w:type="spellEnd"/>
+      <w:r>
+        <w:rPr>
+          <w:rFonts w:ascii="Hack" w:hAnsi="Hack"/>
+          <w:color w:val="C3CEE3"/>
+          <w:sz w:val="18"/>
+          <w:szCs w:val="18"/>
+        </w:rPr>
+        <w:br/>
+        <w:t>.super java/</w:t>
+      </w:r>
+      <w:proofErr w:type="spellStart"/>
+      <w:r>
+        <w:rPr>
+          <w:rFonts w:ascii="Hack" w:hAnsi="Hack"/>
+          <w:color w:val="C3CEE3"/>
+          <w:sz w:val="18"/>
+          <w:szCs w:val="18"/>
+        </w:rPr>
+        <w:t>lang</w:t>
+      </w:r>
+      <w:proofErr w:type="spellEnd"/>
+      <w:r>
+        <w:rPr>
+          <w:rFonts w:ascii="Hack" w:hAnsi="Hack"/>
+          <w:color w:val="C3CEE3"/>
+          <w:sz w:val="18"/>
+          <w:szCs w:val="18"/>
+        </w:rPr>
+        <w:t>/Object</w:t>
+      </w:r>
+      <w:r>
+        <w:rPr>
+          <w:rFonts w:ascii="Hack" w:hAnsi="Hack"/>
+          <w:color w:val="C3CEE3"/>
+          <w:sz w:val="18"/>
+          <w:szCs w:val="18"/>
+        </w:rPr>
+        <w:br/>
+      </w:r>
+      <w:r>
+        <w:rPr>
+          <w:rFonts w:ascii="Hack" w:hAnsi="Hack"/>
+          <w:color w:val="C3CEE3"/>
+          <w:sz w:val="18"/>
+          <w:szCs w:val="18"/>
+        </w:rPr>
+        <w:br/>
+        <w:t>.method public &lt;</w:t>
+      </w:r>
+      <w:proofErr w:type="spellStart"/>
+      <w:r>
+        <w:rPr>
+          <w:rFonts w:ascii="Hack" w:hAnsi="Hack"/>
+          <w:color w:val="C3CEE3"/>
+          <w:sz w:val="18"/>
+          <w:szCs w:val="18"/>
+        </w:rPr>
+        <w:t>init</w:t>
+      </w:r>
+      <w:proofErr w:type="spellEnd"/>
+      <w:r>
+        <w:rPr>
+          <w:rFonts w:ascii="Hack" w:hAnsi="Hack"/>
+          <w:color w:val="C3CEE3"/>
+          <w:sz w:val="18"/>
+          <w:szCs w:val="18"/>
+        </w:rPr>
+        <w:t>&gt;()V</w:t>
+      </w:r>
+      <w:r>
+        <w:rPr>
+          <w:rFonts w:ascii="Hack" w:hAnsi="Hack"/>
+          <w:color w:val="C3CEE3"/>
+          <w:sz w:val="18"/>
+          <w:szCs w:val="18"/>
+        </w:rPr>
+        <w:br/>
+        <w:t xml:space="preserve">   aload_0</w:t>
+      </w:r>
+      <w:r>
+        <w:rPr>
+          <w:rFonts w:ascii="Hack" w:hAnsi="Hack"/>
+          <w:color w:val="C3CEE3"/>
+          <w:sz w:val="18"/>
+          <w:szCs w:val="18"/>
+        </w:rPr>
+        <w:br/>
+        <w:t xml:space="preserve">   </w:t>
+      </w:r>
+      <w:proofErr w:type="spellStart"/>
+      <w:r>
+        <w:rPr>
+          <w:rFonts w:ascii="Hack" w:hAnsi="Hack"/>
+          <w:color w:val="C3CEE3"/>
+          <w:sz w:val="18"/>
+          <w:szCs w:val="18"/>
+        </w:rPr>
+        <w:t>invokenonvirtual</w:t>
+      </w:r>
+      <w:proofErr w:type="spellEnd"/>
+      <w:r>
+        <w:rPr>
+          <w:rFonts w:ascii="Hack" w:hAnsi="Hack"/>
+          <w:color w:val="C3CEE3"/>
+          <w:sz w:val="18"/>
+          <w:szCs w:val="18"/>
+        </w:rPr>
+        <w:t xml:space="preserve"> java/</w:t>
+      </w:r>
+      <w:proofErr w:type="spellStart"/>
+      <w:r>
+        <w:rPr>
+          <w:rFonts w:ascii="Hack" w:hAnsi="Hack"/>
+          <w:color w:val="C3CEE3"/>
+          <w:sz w:val="18"/>
+          <w:szCs w:val="18"/>
+        </w:rPr>
+        <w:t>lang</w:t>
+      </w:r>
+      <w:proofErr w:type="spellEnd"/>
+      <w:r>
+        <w:rPr>
+          <w:rFonts w:ascii="Hack" w:hAnsi="Hack"/>
+          <w:color w:val="C3CEE3"/>
+          <w:sz w:val="18"/>
+          <w:szCs w:val="18"/>
+        </w:rPr>
+        <w:t>/Object/&lt;</w:t>
+      </w:r>
+      <w:proofErr w:type="spellStart"/>
+      <w:r>
+        <w:rPr>
+          <w:rFonts w:ascii="Hack" w:hAnsi="Hack"/>
+          <w:color w:val="C3CEE3"/>
+          <w:sz w:val="18"/>
+          <w:szCs w:val="18"/>
+        </w:rPr>
+        <w:t>init</w:t>
+      </w:r>
+      <w:proofErr w:type="spellEnd"/>
+      <w:r>
+        <w:rPr>
+          <w:rFonts w:ascii="Hack" w:hAnsi="Hack"/>
+          <w:color w:val="C3CEE3"/>
+          <w:sz w:val="18"/>
+          <w:szCs w:val="18"/>
+        </w:rPr>
+        <w:t>&gt;()V</w:t>
+      </w:r>
+      <w:r>
+        <w:rPr>
+          <w:rFonts w:ascii="Hack" w:hAnsi="Hack"/>
+          <w:color w:val="C3CEE3"/>
+          <w:sz w:val="18"/>
+          <w:szCs w:val="18"/>
+        </w:rPr>
+        <w:br/>
+        <w:t xml:space="preserve">   return</w:t>
+      </w:r>
+      <w:r>
+        <w:rPr>
+          <w:rFonts w:ascii="Hack" w:hAnsi="Hack"/>
+          <w:color w:val="C3CEE3"/>
+          <w:sz w:val="18"/>
+          <w:szCs w:val="18"/>
+        </w:rPr>
+        <w:br/>
+        <w:t>.end method</w:t>
+      </w:r>
+      <w:r>
+        <w:rPr>
+          <w:rFonts w:ascii="Hack" w:hAnsi="Hack"/>
+          <w:color w:val="C3CEE3"/>
+          <w:sz w:val="18"/>
+          <w:szCs w:val="18"/>
+        </w:rPr>
+        <w:br/>
+      </w:r>
+      <w:r>
+        <w:rPr>
+          <w:rFonts w:ascii="Hack" w:hAnsi="Hack"/>
+          <w:color w:val="C3CEE3"/>
+          <w:sz w:val="18"/>
+          <w:szCs w:val="18"/>
+        </w:rPr>
+        <w:br/>
+        <w:t>.method public static write(I)V</w:t>
+      </w:r>
+      <w:r>
+        <w:rPr>
+          <w:rFonts w:ascii="Hack" w:hAnsi="Hack"/>
+          <w:color w:val="C3CEE3"/>
+          <w:sz w:val="18"/>
+          <w:szCs w:val="18"/>
+        </w:rPr>
+        <w:br/>
+        <w:t xml:space="preserve">    .limit locals 1</w:t>
+      </w:r>
+      <w:r>
+        <w:rPr>
+          <w:rFonts w:ascii="Hack" w:hAnsi="Hack"/>
+          <w:color w:val="C3CEE3"/>
+          <w:sz w:val="18"/>
+          <w:szCs w:val="18"/>
+        </w:rPr>
+        <w:br/>
+        <w:t xml:space="preserve">    .limit stack 2</w:t>
+      </w:r>
+      <w:r>
+        <w:rPr>
+          <w:rFonts w:ascii="Hack" w:hAnsi="Hack"/>
+          <w:color w:val="C3CEE3"/>
+          <w:sz w:val="18"/>
+          <w:szCs w:val="18"/>
+        </w:rPr>
+        <w:br/>
+        <w:t xml:space="preserve">    </w:t>
+      </w:r>
+      <w:proofErr w:type="spellStart"/>
+      <w:r>
+        <w:rPr>
+          <w:rFonts w:ascii="Hack" w:hAnsi="Hack"/>
+          <w:color w:val="C3CEE3"/>
+          <w:sz w:val="18"/>
+          <w:szCs w:val="18"/>
+        </w:rPr>
+        <w:t>getstatic</w:t>
+      </w:r>
+      <w:proofErr w:type="spellEnd"/>
+      <w:r>
+        <w:rPr>
+          <w:rFonts w:ascii="Hack" w:hAnsi="Hack"/>
+          <w:color w:val="C3CEE3"/>
+          <w:sz w:val="18"/>
+          <w:szCs w:val="18"/>
+        </w:rPr>
+        <w:t xml:space="preserve"> java/</w:t>
+      </w:r>
+      <w:proofErr w:type="spellStart"/>
+      <w:r>
+        <w:rPr>
+          <w:rFonts w:ascii="Hack" w:hAnsi="Hack"/>
+          <w:color w:val="C3CEE3"/>
+          <w:sz w:val="18"/>
+          <w:szCs w:val="18"/>
+        </w:rPr>
+        <w:t>lang</w:t>
+      </w:r>
+      <w:proofErr w:type="spellEnd"/>
+      <w:r>
+        <w:rPr>
+          <w:rFonts w:ascii="Hack" w:hAnsi="Hack"/>
+          <w:color w:val="C3CEE3"/>
+          <w:sz w:val="18"/>
+          <w:szCs w:val="18"/>
+        </w:rPr>
+        <w:t xml:space="preserve">/System/out </w:t>
+      </w:r>
+      <w:proofErr w:type="spellStart"/>
+      <w:r>
+        <w:rPr>
+          <w:rFonts w:ascii="Hack" w:hAnsi="Hack"/>
+          <w:color w:val="C3CEE3"/>
+          <w:sz w:val="18"/>
+          <w:szCs w:val="18"/>
+        </w:rPr>
+        <w:t>Ljava</w:t>
+      </w:r>
+      <w:proofErr w:type="spellEnd"/>
+      <w:r>
+        <w:rPr>
+          <w:rFonts w:ascii="Hack" w:hAnsi="Hack"/>
+          <w:color w:val="C3CEE3"/>
+          <w:sz w:val="18"/>
+          <w:szCs w:val="18"/>
+        </w:rPr>
+        <w:t>/</w:t>
+      </w:r>
+      <w:proofErr w:type="spellStart"/>
+      <w:r>
+        <w:rPr>
+          <w:rFonts w:ascii="Hack" w:hAnsi="Hack"/>
+          <w:color w:val="C3CEE3"/>
+          <w:sz w:val="18"/>
+          <w:szCs w:val="18"/>
+        </w:rPr>
+        <w:t>io</w:t>
+      </w:r>
+      <w:proofErr w:type="spellEnd"/>
+      <w:r>
+        <w:rPr>
+          <w:rFonts w:ascii="Hack" w:hAnsi="Hack"/>
+          <w:color w:val="C3CEE3"/>
+          <w:sz w:val="18"/>
+          <w:szCs w:val="18"/>
+        </w:rPr>
+        <w:t>/</w:t>
+      </w:r>
+      <w:proofErr w:type="spellStart"/>
+      <w:r>
+        <w:rPr>
+          <w:rFonts w:ascii="Hack" w:hAnsi="Hack"/>
+          <w:color w:val="C3CEE3"/>
+          <w:sz w:val="18"/>
+          <w:szCs w:val="18"/>
+        </w:rPr>
+        <w:t>PrintStream</w:t>
+      </w:r>
+      <w:proofErr w:type="spellEnd"/>
+      <w:r>
+        <w:rPr>
+          <w:rFonts w:ascii="Hack" w:hAnsi="Hack"/>
+          <w:color w:val="C3CEE3"/>
+          <w:sz w:val="18"/>
+          <w:szCs w:val="18"/>
+        </w:rPr>
+        <w:t>;</w:t>
+      </w:r>
+      <w:r>
+        <w:rPr>
+          <w:rFonts w:ascii="Hack" w:hAnsi="Hack"/>
+          <w:color w:val="C3CEE3"/>
+          <w:sz w:val="18"/>
+          <w:szCs w:val="18"/>
+        </w:rPr>
+        <w:br/>
+        <w:t xml:space="preserve">    </w:t>
+      </w:r>
+      <w:proofErr w:type="spellStart"/>
+      <w:r>
+        <w:rPr>
+          <w:rFonts w:ascii="Hack" w:hAnsi="Hack"/>
+          <w:color w:val="C3CEE3"/>
+          <w:sz w:val="18"/>
+          <w:szCs w:val="18"/>
+        </w:rPr>
+        <w:t>iload</w:t>
+      </w:r>
+      <w:proofErr w:type="spellEnd"/>
+      <w:r>
+        <w:rPr>
+          <w:rFonts w:ascii="Hack" w:hAnsi="Hack"/>
+          <w:color w:val="C3CEE3"/>
+          <w:sz w:val="18"/>
+          <w:szCs w:val="18"/>
+        </w:rPr>
+        <w:t xml:space="preserve"> 0</w:t>
+      </w:r>
+      <w:r>
+        <w:rPr>
+          <w:rFonts w:ascii="Hack" w:hAnsi="Hack"/>
+          <w:color w:val="C3CEE3"/>
+          <w:sz w:val="18"/>
+          <w:szCs w:val="18"/>
+        </w:rPr>
+        <w:br/>
+        <w:t xml:space="preserve">    </w:t>
+      </w:r>
+      <w:proofErr w:type="spellStart"/>
+      <w:r>
+        <w:rPr>
+          <w:rFonts w:ascii="Hack" w:hAnsi="Hack"/>
+          <w:color w:val="C3CEE3"/>
+          <w:sz w:val="18"/>
+          <w:szCs w:val="18"/>
+        </w:rPr>
+        <w:t>invokevirtual</w:t>
+      </w:r>
+      <w:proofErr w:type="spellEnd"/>
+      <w:r>
+        <w:rPr>
+          <w:rFonts w:ascii="Hack" w:hAnsi="Hack"/>
+          <w:color w:val="C3CEE3"/>
+          <w:sz w:val="18"/>
+          <w:szCs w:val="18"/>
+        </w:rPr>
+        <w:t xml:space="preserve"> java/</w:t>
+      </w:r>
+      <w:proofErr w:type="spellStart"/>
+      <w:r>
+        <w:rPr>
+          <w:rFonts w:ascii="Hack" w:hAnsi="Hack"/>
+          <w:color w:val="C3CEE3"/>
+          <w:sz w:val="18"/>
+          <w:szCs w:val="18"/>
+        </w:rPr>
+        <w:t>io</w:t>
+      </w:r>
+      <w:proofErr w:type="spellEnd"/>
+      <w:r>
+        <w:rPr>
+          <w:rFonts w:ascii="Hack" w:hAnsi="Hack"/>
+          <w:color w:val="C3CEE3"/>
+          <w:sz w:val="18"/>
+          <w:szCs w:val="18"/>
+        </w:rPr>
+        <w:t>/</w:t>
+      </w:r>
+      <w:proofErr w:type="spellStart"/>
+      <w:r>
+        <w:rPr>
+          <w:rFonts w:ascii="Hack" w:hAnsi="Hack"/>
+          <w:color w:val="C3CEE3"/>
+          <w:sz w:val="18"/>
+          <w:szCs w:val="18"/>
+        </w:rPr>
+        <w:t>PrintStream</w:t>
+      </w:r>
+      <w:proofErr w:type="spellEnd"/>
+      <w:r>
+        <w:rPr>
+          <w:rFonts w:ascii="Hack" w:hAnsi="Hack"/>
+          <w:color w:val="C3CEE3"/>
+          <w:sz w:val="18"/>
+          <w:szCs w:val="18"/>
+        </w:rPr>
+        <w:t>/</w:t>
+      </w:r>
+      <w:proofErr w:type="spellStart"/>
+      <w:r>
+        <w:rPr>
+          <w:rFonts w:ascii="Hack" w:hAnsi="Hack"/>
+          <w:color w:val="C3CEE3"/>
+          <w:sz w:val="18"/>
+          <w:szCs w:val="18"/>
+        </w:rPr>
+        <w:t>println</w:t>
+      </w:r>
+      <w:proofErr w:type="spellEnd"/>
+      <w:r>
+        <w:rPr>
+          <w:rFonts w:ascii="Hack" w:hAnsi="Hack"/>
+          <w:color w:val="C3CEE3"/>
+          <w:sz w:val="18"/>
+          <w:szCs w:val="18"/>
+        </w:rPr>
+        <w:t>(I)V</w:t>
+      </w:r>
+      <w:r>
+        <w:rPr>
+          <w:rFonts w:ascii="Hack" w:hAnsi="Hack"/>
+          <w:color w:val="C3CEE3"/>
+          <w:sz w:val="18"/>
+          <w:szCs w:val="18"/>
+        </w:rPr>
+        <w:br/>
+        <w:t xml:space="preserve">    return</w:t>
+      </w:r>
+      <w:r>
+        <w:rPr>
+          <w:rFonts w:ascii="Hack" w:hAnsi="Hack"/>
+          <w:color w:val="C3CEE3"/>
+          <w:sz w:val="18"/>
+          <w:szCs w:val="18"/>
+        </w:rPr>
+        <w:br/>
+        <w:t>.end method</w:t>
+      </w:r>
+      <w:r>
+        <w:rPr>
+          <w:rFonts w:ascii="Hack" w:hAnsi="Hack"/>
+          <w:color w:val="C3CEE3"/>
+          <w:sz w:val="18"/>
+          <w:szCs w:val="18"/>
+        </w:rPr>
+        <w:br/>
+      </w:r>
+      <w:r>
+        <w:rPr>
+          <w:rFonts w:ascii="Hack" w:hAnsi="Hack"/>
+          <w:color w:val="C3CEE3"/>
+          <w:sz w:val="18"/>
+          <w:szCs w:val="18"/>
+        </w:rPr>
+        <w:br/>
+        <w:t>.method public static read()I</w:t>
+      </w:r>
+      <w:r>
+        <w:rPr>
+          <w:rFonts w:ascii="Hack" w:hAnsi="Hack"/>
+          <w:color w:val="C3CEE3"/>
+          <w:sz w:val="18"/>
+          <w:szCs w:val="18"/>
+        </w:rPr>
+        <w:br/>
+        <w:t xml:space="preserve">    .limit locals 10</w:t>
+      </w:r>
+      <w:r>
+        <w:rPr>
+          <w:rFonts w:ascii="Hack" w:hAnsi="Hack"/>
+          <w:color w:val="C3CEE3"/>
+          <w:sz w:val="18"/>
+          <w:szCs w:val="18"/>
+        </w:rPr>
+        <w:br/>
+        <w:t xml:space="preserve">    .limit stack 10</w:t>
+      </w:r>
+      <w:r>
+        <w:rPr>
+          <w:rFonts w:ascii="Hack" w:hAnsi="Hack"/>
+          <w:color w:val="C3CEE3"/>
+          <w:sz w:val="18"/>
+          <w:szCs w:val="18"/>
+        </w:rPr>
+        <w:br/>
+      </w:r>
+      <w:r>
+        <w:rPr>
+          <w:rFonts w:ascii="Hack" w:hAnsi="Hack"/>
+          <w:color w:val="C3CEE3"/>
+          <w:sz w:val="18"/>
+          <w:szCs w:val="18"/>
+        </w:rPr>
+        <w:br/>
+        <w:t xml:space="preserve">    </w:t>
+      </w:r>
+      <w:proofErr w:type="spellStart"/>
+      <w:r>
+        <w:rPr>
+          <w:rFonts w:ascii="Hack" w:hAnsi="Hack"/>
+          <w:color w:val="C3CEE3"/>
+          <w:sz w:val="18"/>
+          <w:szCs w:val="18"/>
+        </w:rPr>
+        <w:t>ldc</w:t>
+      </w:r>
+      <w:proofErr w:type="spellEnd"/>
+      <w:r>
+        <w:rPr>
+          <w:rFonts w:ascii="Hack" w:hAnsi="Hack"/>
+          <w:color w:val="C3CEE3"/>
+          <w:sz w:val="18"/>
+          <w:szCs w:val="18"/>
+        </w:rPr>
+        <w:t xml:space="preserve"> 0</w:t>
+      </w:r>
+      <w:r>
+        <w:rPr>
+          <w:rFonts w:ascii="Hack" w:hAnsi="Hack"/>
+          <w:color w:val="C3CEE3"/>
+          <w:sz w:val="18"/>
+          <w:szCs w:val="18"/>
+        </w:rPr>
+        <w:br/>
+        <w:t xml:space="preserve">    </w:t>
+      </w:r>
+      <w:proofErr w:type="spellStart"/>
+      <w:r>
+        <w:rPr>
+          <w:rFonts w:ascii="Hack" w:hAnsi="Hack"/>
+          <w:color w:val="C3CEE3"/>
+          <w:sz w:val="18"/>
+          <w:szCs w:val="18"/>
+        </w:rPr>
+        <w:t>istore</w:t>
+      </w:r>
+      <w:proofErr w:type="spellEnd"/>
+      <w:r>
+        <w:rPr>
+          <w:rFonts w:ascii="Hack" w:hAnsi="Hack"/>
+          <w:color w:val="C3CEE3"/>
+          <w:sz w:val="18"/>
+          <w:szCs w:val="18"/>
+        </w:rPr>
+        <w:t xml:space="preserve"> 1  ; this will hold our final integer</w:t>
+      </w:r>
+      <w:r>
+        <w:rPr>
+          <w:rFonts w:ascii="Hack" w:hAnsi="Hack"/>
+          <w:color w:val="C3CEE3"/>
+          <w:sz w:val="18"/>
+          <w:szCs w:val="18"/>
+        </w:rPr>
+        <w:br/>
+        <w:t>Label1:</w:t>
+      </w:r>
+      <w:r>
+        <w:rPr>
+          <w:rFonts w:ascii="Hack" w:hAnsi="Hack"/>
+          <w:color w:val="C3CEE3"/>
+          <w:sz w:val="18"/>
+          <w:szCs w:val="18"/>
+        </w:rPr>
+        <w:br/>
+        <w:t xml:space="preserve">    </w:t>
+      </w:r>
+      <w:proofErr w:type="spellStart"/>
+      <w:r>
+        <w:rPr>
+          <w:rFonts w:ascii="Hack" w:hAnsi="Hack"/>
+          <w:color w:val="C3CEE3"/>
+          <w:sz w:val="18"/>
+          <w:szCs w:val="18"/>
+        </w:rPr>
+        <w:t>getstatic</w:t>
+      </w:r>
+      <w:proofErr w:type="spellEnd"/>
+      <w:r>
+        <w:rPr>
+          <w:rFonts w:ascii="Hack" w:hAnsi="Hack"/>
+          <w:color w:val="C3CEE3"/>
+          <w:sz w:val="18"/>
+          <w:szCs w:val="18"/>
+        </w:rPr>
+        <w:t xml:space="preserve"> java/</w:t>
+      </w:r>
+      <w:proofErr w:type="spellStart"/>
+      <w:r>
+        <w:rPr>
+          <w:rFonts w:ascii="Hack" w:hAnsi="Hack"/>
+          <w:color w:val="C3CEE3"/>
+          <w:sz w:val="18"/>
+          <w:szCs w:val="18"/>
+        </w:rPr>
+        <w:t>lang</w:t>
+      </w:r>
+      <w:proofErr w:type="spellEnd"/>
+      <w:r>
+        <w:rPr>
+          <w:rFonts w:ascii="Hack" w:hAnsi="Hack"/>
+          <w:color w:val="C3CEE3"/>
+          <w:sz w:val="18"/>
+          <w:szCs w:val="18"/>
+        </w:rPr>
+        <w:t xml:space="preserve">/System/in </w:t>
+      </w:r>
+      <w:proofErr w:type="spellStart"/>
+      <w:r>
+        <w:rPr>
+          <w:rFonts w:ascii="Hack" w:hAnsi="Hack"/>
+          <w:color w:val="C3CEE3"/>
+          <w:sz w:val="18"/>
+          <w:szCs w:val="18"/>
+        </w:rPr>
+        <w:t>Ljava</w:t>
+      </w:r>
+      <w:proofErr w:type="spellEnd"/>
+      <w:r>
+        <w:rPr>
+          <w:rFonts w:ascii="Hack" w:hAnsi="Hack"/>
+          <w:color w:val="C3CEE3"/>
+          <w:sz w:val="18"/>
+          <w:szCs w:val="18"/>
+        </w:rPr>
+        <w:t>/</w:t>
+      </w:r>
+      <w:proofErr w:type="spellStart"/>
+      <w:r>
+        <w:rPr>
+          <w:rFonts w:ascii="Hack" w:hAnsi="Hack"/>
+          <w:color w:val="C3CEE3"/>
+          <w:sz w:val="18"/>
+          <w:szCs w:val="18"/>
+        </w:rPr>
+        <w:t>io</w:t>
+      </w:r>
+      <w:proofErr w:type="spellEnd"/>
+      <w:r>
+        <w:rPr>
+          <w:rFonts w:ascii="Hack" w:hAnsi="Hack"/>
+          <w:color w:val="C3CEE3"/>
+          <w:sz w:val="18"/>
+          <w:szCs w:val="18"/>
+        </w:rPr>
+        <w:t>/</w:t>
+      </w:r>
+      <w:proofErr w:type="spellStart"/>
+      <w:r>
+        <w:rPr>
+          <w:rFonts w:ascii="Hack" w:hAnsi="Hack"/>
+          <w:color w:val="C3CEE3"/>
+          <w:sz w:val="18"/>
+          <w:szCs w:val="18"/>
+        </w:rPr>
+        <w:t>InputStream</w:t>
+      </w:r>
+      <w:proofErr w:type="spellEnd"/>
+      <w:r>
+        <w:rPr>
+          <w:rFonts w:ascii="Hack" w:hAnsi="Hack"/>
+          <w:color w:val="C3CEE3"/>
+          <w:sz w:val="18"/>
+          <w:szCs w:val="18"/>
+        </w:rPr>
+        <w:t>;</w:t>
+      </w:r>
+      <w:r>
+        <w:rPr>
+          <w:rFonts w:ascii="Hack" w:hAnsi="Hack"/>
+          <w:color w:val="C3CEE3"/>
+          <w:sz w:val="18"/>
+          <w:szCs w:val="18"/>
+        </w:rPr>
+        <w:br/>
+        <w:t xml:space="preserve">    </w:t>
+      </w:r>
+      <w:proofErr w:type="spellStart"/>
+      <w:r>
+        <w:rPr>
+          <w:rFonts w:ascii="Hack" w:hAnsi="Hack"/>
+          <w:color w:val="C3CEE3"/>
+          <w:sz w:val="18"/>
+          <w:szCs w:val="18"/>
+        </w:rPr>
+        <w:t>invokevirtual</w:t>
+      </w:r>
+      <w:proofErr w:type="spellEnd"/>
+      <w:r>
+        <w:rPr>
+          <w:rFonts w:ascii="Hack" w:hAnsi="Hack"/>
+          <w:color w:val="C3CEE3"/>
+          <w:sz w:val="18"/>
+          <w:szCs w:val="18"/>
+        </w:rPr>
+        <w:t xml:space="preserve"> java/</w:t>
+      </w:r>
+      <w:proofErr w:type="spellStart"/>
+      <w:r>
+        <w:rPr>
+          <w:rFonts w:ascii="Hack" w:hAnsi="Hack"/>
+          <w:color w:val="C3CEE3"/>
+          <w:sz w:val="18"/>
+          <w:szCs w:val="18"/>
+        </w:rPr>
+        <w:t>io</w:t>
+      </w:r>
+      <w:proofErr w:type="spellEnd"/>
+      <w:r>
+        <w:rPr>
+          <w:rFonts w:ascii="Hack" w:hAnsi="Hack"/>
+          <w:color w:val="C3CEE3"/>
+          <w:sz w:val="18"/>
+          <w:szCs w:val="18"/>
+        </w:rPr>
+        <w:t>/</w:t>
+      </w:r>
+      <w:proofErr w:type="spellStart"/>
+      <w:r>
+        <w:rPr>
+          <w:rFonts w:ascii="Hack" w:hAnsi="Hack"/>
+          <w:color w:val="C3CEE3"/>
+          <w:sz w:val="18"/>
+          <w:szCs w:val="18"/>
+        </w:rPr>
+        <w:t>InputStream</w:t>
+      </w:r>
+      <w:proofErr w:type="spellEnd"/>
+      <w:r>
+        <w:rPr>
+          <w:rFonts w:ascii="Hack" w:hAnsi="Hack"/>
+          <w:color w:val="C3CEE3"/>
+          <w:sz w:val="18"/>
+          <w:szCs w:val="18"/>
+        </w:rPr>
+        <w:t>/read()I</w:t>
+      </w:r>
+      <w:r>
+        <w:rPr>
+          <w:rFonts w:ascii="Hack" w:hAnsi="Hack"/>
+          <w:color w:val="C3CEE3"/>
+          <w:sz w:val="18"/>
+          <w:szCs w:val="18"/>
+        </w:rPr>
+        <w:br/>
+        <w:t xml:space="preserve">    </w:t>
+      </w:r>
+      <w:proofErr w:type="spellStart"/>
+      <w:r>
+        <w:rPr>
+          <w:rFonts w:ascii="Hack" w:hAnsi="Hack"/>
+          <w:color w:val="C3CEE3"/>
+          <w:sz w:val="18"/>
+          <w:szCs w:val="18"/>
+        </w:rPr>
+        <w:t>istore</w:t>
+      </w:r>
+      <w:proofErr w:type="spellEnd"/>
+      <w:r>
+        <w:rPr>
+          <w:rFonts w:ascii="Hack" w:hAnsi="Hack"/>
+          <w:color w:val="C3CEE3"/>
+          <w:sz w:val="18"/>
+          <w:szCs w:val="18"/>
+        </w:rPr>
+        <w:t xml:space="preserve"> 2</w:t>
+      </w:r>
+      <w:r>
+        <w:rPr>
+          <w:rFonts w:ascii="Hack" w:hAnsi="Hack"/>
+          <w:color w:val="C3CEE3"/>
+          <w:sz w:val="18"/>
+          <w:szCs w:val="18"/>
+        </w:rPr>
+        <w:br/>
+        <w:t xml:space="preserve">    </w:t>
+      </w:r>
+      <w:proofErr w:type="spellStart"/>
+      <w:r>
+        <w:rPr>
+          <w:rFonts w:ascii="Hack" w:hAnsi="Hack"/>
+          <w:color w:val="C3CEE3"/>
+          <w:sz w:val="18"/>
+          <w:szCs w:val="18"/>
+        </w:rPr>
+        <w:t>iload</w:t>
+      </w:r>
+      <w:proofErr w:type="spellEnd"/>
+      <w:r>
+        <w:rPr>
+          <w:rFonts w:ascii="Hack" w:hAnsi="Hack"/>
+          <w:color w:val="C3CEE3"/>
+          <w:sz w:val="18"/>
+          <w:szCs w:val="18"/>
+        </w:rPr>
+        <w:t xml:space="preserve"> 2</w:t>
+      </w:r>
+      <w:r>
+        <w:rPr>
+          <w:rFonts w:ascii="Hack" w:hAnsi="Hack"/>
+          <w:color w:val="C3CEE3"/>
+          <w:sz w:val="18"/>
+          <w:szCs w:val="18"/>
+        </w:rPr>
+        <w:br/>
+        <w:t xml:space="preserve">    </w:t>
+      </w:r>
+      <w:proofErr w:type="spellStart"/>
+      <w:r>
+        <w:rPr>
+          <w:rFonts w:ascii="Hack" w:hAnsi="Hack"/>
+          <w:color w:val="C3CEE3"/>
+          <w:sz w:val="18"/>
+          <w:szCs w:val="18"/>
+        </w:rPr>
+        <w:t>ldc</w:t>
+      </w:r>
+      <w:proofErr w:type="spellEnd"/>
+      <w:r>
+        <w:rPr>
+          <w:rFonts w:ascii="Hack" w:hAnsi="Hack"/>
+          <w:color w:val="C3CEE3"/>
+          <w:sz w:val="18"/>
+          <w:szCs w:val="18"/>
+        </w:rPr>
+        <w:t xml:space="preserve"> 10   ; the newline delimiter</w:t>
+      </w:r>
+      <w:r>
+        <w:rPr>
+          <w:rFonts w:ascii="Hack" w:hAnsi="Hack"/>
+          <w:color w:val="C3CEE3"/>
+          <w:sz w:val="18"/>
+          <w:szCs w:val="18"/>
+        </w:rPr>
+        <w:br/>
+        <w:t xml:space="preserve">    </w:t>
+      </w:r>
+      <w:proofErr w:type="spellStart"/>
+      <w:r>
+        <w:rPr>
+          <w:rFonts w:ascii="Hack" w:hAnsi="Hack"/>
+          <w:color w:val="C3CEE3"/>
+          <w:sz w:val="18"/>
+          <w:szCs w:val="18"/>
+        </w:rPr>
+        <w:t>isub</w:t>
+      </w:r>
+      <w:proofErr w:type="spellEnd"/>
+      <w:r>
+        <w:rPr>
+          <w:rFonts w:ascii="Hack" w:hAnsi="Hack"/>
+          <w:color w:val="C3CEE3"/>
+          <w:sz w:val="18"/>
+          <w:szCs w:val="18"/>
+        </w:rPr>
+        <w:br/>
+        <w:t xml:space="preserve">    </w:t>
+      </w:r>
+      <w:proofErr w:type="spellStart"/>
+      <w:r>
+        <w:rPr>
+          <w:rFonts w:ascii="Hack" w:hAnsi="Hack"/>
+          <w:color w:val="C3CEE3"/>
+          <w:sz w:val="18"/>
+          <w:szCs w:val="18"/>
+        </w:rPr>
+        <w:t>ifeq</w:t>
+      </w:r>
+      <w:proofErr w:type="spellEnd"/>
+      <w:r>
+        <w:rPr>
+          <w:rFonts w:ascii="Hack" w:hAnsi="Hack"/>
+          <w:color w:val="C3CEE3"/>
+          <w:sz w:val="18"/>
+          <w:szCs w:val="18"/>
+        </w:rPr>
+        <w:t xml:space="preserve"> Label2</w:t>
+      </w:r>
+      <w:r>
+        <w:rPr>
+          <w:rFonts w:ascii="Hack" w:hAnsi="Hack"/>
+          <w:color w:val="C3CEE3"/>
+          <w:sz w:val="18"/>
+          <w:szCs w:val="18"/>
+        </w:rPr>
+        <w:br/>
+        <w:t xml:space="preserve">    </w:t>
+      </w:r>
+      <w:proofErr w:type="spellStart"/>
+      <w:r>
+        <w:rPr>
+          <w:rFonts w:ascii="Hack" w:hAnsi="Hack"/>
+          <w:color w:val="C3CEE3"/>
+          <w:sz w:val="18"/>
+          <w:szCs w:val="18"/>
+        </w:rPr>
+        <w:t>iload</w:t>
+      </w:r>
+      <w:proofErr w:type="spellEnd"/>
+      <w:r>
+        <w:rPr>
+          <w:rFonts w:ascii="Hack" w:hAnsi="Hack"/>
+          <w:color w:val="C3CEE3"/>
+          <w:sz w:val="18"/>
+          <w:szCs w:val="18"/>
+        </w:rPr>
+        <w:t xml:space="preserve"> 2</w:t>
+      </w:r>
+      <w:r>
+        <w:rPr>
+          <w:rFonts w:ascii="Hack" w:hAnsi="Hack"/>
+          <w:color w:val="C3CEE3"/>
+          <w:sz w:val="18"/>
+          <w:szCs w:val="18"/>
+        </w:rPr>
+        <w:br/>
+        <w:t xml:space="preserve">    </w:t>
+      </w:r>
+      <w:proofErr w:type="spellStart"/>
+      <w:r>
+        <w:rPr>
+          <w:rFonts w:ascii="Hack" w:hAnsi="Hack"/>
+          <w:color w:val="C3CEE3"/>
+          <w:sz w:val="18"/>
+          <w:szCs w:val="18"/>
+        </w:rPr>
+        <w:t>ldc</w:t>
+      </w:r>
+      <w:proofErr w:type="spellEnd"/>
+      <w:r>
+        <w:rPr>
+          <w:rFonts w:ascii="Hack" w:hAnsi="Hack"/>
+          <w:color w:val="C3CEE3"/>
+          <w:sz w:val="18"/>
+          <w:szCs w:val="18"/>
+        </w:rPr>
+        <w:t xml:space="preserve"> 32   ; the space delimiter</w:t>
+      </w:r>
+      <w:r>
+        <w:rPr>
+          <w:rFonts w:ascii="Hack" w:hAnsi="Hack"/>
+          <w:color w:val="C3CEE3"/>
+          <w:sz w:val="18"/>
+          <w:szCs w:val="18"/>
+        </w:rPr>
+        <w:br/>
+        <w:t xml:space="preserve">    </w:t>
+      </w:r>
+      <w:proofErr w:type="spellStart"/>
+      <w:r>
+        <w:rPr>
+          <w:rFonts w:ascii="Hack" w:hAnsi="Hack"/>
+          <w:color w:val="C3CEE3"/>
+          <w:sz w:val="18"/>
+          <w:szCs w:val="18"/>
+        </w:rPr>
+        <w:t>isub</w:t>
+      </w:r>
+      <w:proofErr w:type="spellEnd"/>
+      <w:r>
+        <w:rPr>
+          <w:rFonts w:ascii="Hack" w:hAnsi="Hack"/>
+          <w:color w:val="C3CEE3"/>
+          <w:sz w:val="18"/>
+          <w:szCs w:val="18"/>
+        </w:rPr>
+        <w:br/>
+        <w:t xml:space="preserve">    </w:t>
+      </w:r>
+      <w:proofErr w:type="spellStart"/>
+      <w:r>
+        <w:rPr>
+          <w:rFonts w:ascii="Hack" w:hAnsi="Hack"/>
+          <w:color w:val="C3CEE3"/>
+          <w:sz w:val="18"/>
+          <w:szCs w:val="18"/>
+        </w:rPr>
+        <w:t>ifeq</w:t>
+      </w:r>
+      <w:proofErr w:type="spellEnd"/>
+      <w:r>
+        <w:rPr>
+          <w:rFonts w:ascii="Hack" w:hAnsi="Hack"/>
+          <w:color w:val="C3CEE3"/>
+          <w:sz w:val="18"/>
+          <w:szCs w:val="18"/>
+        </w:rPr>
+        <w:t xml:space="preserve"> Label2</w:t>
+      </w:r>
+      <w:r>
+        <w:rPr>
+          <w:rFonts w:ascii="Hack" w:hAnsi="Hack"/>
+          <w:color w:val="C3CEE3"/>
+          <w:sz w:val="18"/>
+          <w:szCs w:val="18"/>
+        </w:rPr>
+        <w:br/>
+      </w:r>
+      <w:r>
+        <w:rPr>
+          <w:rFonts w:ascii="Hack" w:hAnsi="Hack"/>
+          <w:color w:val="C3CEE3"/>
+          <w:sz w:val="18"/>
+          <w:szCs w:val="18"/>
+        </w:rPr>
+        <w:br/>
+        <w:t xml:space="preserve">    </w:t>
+      </w:r>
+      <w:proofErr w:type="spellStart"/>
+      <w:r>
+        <w:rPr>
+          <w:rFonts w:ascii="Hack" w:hAnsi="Hack"/>
+          <w:color w:val="C3CEE3"/>
+          <w:sz w:val="18"/>
+          <w:szCs w:val="18"/>
+        </w:rPr>
+        <w:t>iload</w:t>
+      </w:r>
+      <w:proofErr w:type="spellEnd"/>
+      <w:r>
+        <w:rPr>
+          <w:rFonts w:ascii="Hack" w:hAnsi="Hack"/>
+          <w:color w:val="C3CEE3"/>
+          <w:sz w:val="18"/>
+          <w:szCs w:val="18"/>
+        </w:rPr>
+        <w:t xml:space="preserve"> 2</w:t>
+      </w:r>
+      <w:r>
+        <w:rPr>
+          <w:rFonts w:ascii="Hack" w:hAnsi="Hack"/>
+          <w:color w:val="C3CEE3"/>
+          <w:sz w:val="18"/>
+          <w:szCs w:val="18"/>
+        </w:rPr>
+        <w:br/>
+        <w:t xml:space="preserve">    </w:t>
+      </w:r>
+      <w:proofErr w:type="spellStart"/>
+      <w:r>
+        <w:rPr>
+          <w:rFonts w:ascii="Hack" w:hAnsi="Hack"/>
+          <w:color w:val="C3CEE3"/>
+          <w:sz w:val="18"/>
+          <w:szCs w:val="18"/>
+        </w:rPr>
+        <w:t>ldc</w:t>
+      </w:r>
+      <w:proofErr w:type="spellEnd"/>
+      <w:r>
+        <w:rPr>
+          <w:rFonts w:ascii="Hack" w:hAnsi="Hack"/>
+          <w:color w:val="C3CEE3"/>
+          <w:sz w:val="18"/>
+          <w:szCs w:val="18"/>
+        </w:rPr>
+        <w:t xml:space="preserve"> 48   ; we have our digit in ASCII, have to subtract it from 48</w:t>
+      </w:r>
+      <w:r>
+        <w:rPr>
+          <w:rFonts w:ascii="Hack" w:hAnsi="Hack"/>
+          <w:color w:val="C3CEE3"/>
+          <w:sz w:val="18"/>
+          <w:szCs w:val="18"/>
+        </w:rPr>
+        <w:br/>
+        <w:t xml:space="preserve">    </w:t>
+      </w:r>
+      <w:proofErr w:type="spellStart"/>
+      <w:r>
+        <w:rPr>
+          <w:rFonts w:ascii="Hack" w:hAnsi="Hack"/>
+          <w:color w:val="C3CEE3"/>
+          <w:sz w:val="18"/>
+          <w:szCs w:val="18"/>
+        </w:rPr>
+        <w:t>isub</w:t>
+      </w:r>
+      <w:proofErr w:type="spellEnd"/>
+      <w:r>
+        <w:rPr>
+          <w:rFonts w:ascii="Hack" w:hAnsi="Hack"/>
+          <w:color w:val="C3CEE3"/>
+          <w:sz w:val="18"/>
+          <w:szCs w:val="18"/>
+        </w:rPr>
+        <w:br/>
+        <w:t xml:space="preserve">    </w:t>
+      </w:r>
+      <w:proofErr w:type="spellStart"/>
+      <w:r>
+        <w:rPr>
+          <w:rFonts w:ascii="Hack" w:hAnsi="Hack"/>
+          <w:color w:val="C3CEE3"/>
+          <w:sz w:val="18"/>
+          <w:szCs w:val="18"/>
+        </w:rPr>
+        <w:t>ldc</w:t>
+      </w:r>
+      <w:proofErr w:type="spellEnd"/>
+      <w:r>
+        <w:rPr>
+          <w:rFonts w:ascii="Hack" w:hAnsi="Hack"/>
+          <w:color w:val="C3CEE3"/>
+          <w:sz w:val="18"/>
+          <w:szCs w:val="18"/>
+        </w:rPr>
+        <w:t xml:space="preserve"> 10</w:t>
+      </w:r>
+      <w:r>
+        <w:rPr>
+          <w:rFonts w:ascii="Hack" w:hAnsi="Hack"/>
+          <w:color w:val="C3CEE3"/>
+          <w:sz w:val="18"/>
+          <w:szCs w:val="18"/>
+        </w:rPr>
+        <w:br/>
+        <w:t xml:space="preserve">    </w:t>
+      </w:r>
+      <w:proofErr w:type="spellStart"/>
+      <w:r>
+        <w:rPr>
+          <w:rFonts w:ascii="Hack" w:hAnsi="Hack"/>
+          <w:color w:val="C3CEE3"/>
+          <w:sz w:val="18"/>
+          <w:szCs w:val="18"/>
+        </w:rPr>
+        <w:t>iload</w:t>
+      </w:r>
+      <w:proofErr w:type="spellEnd"/>
+      <w:r>
+        <w:rPr>
+          <w:rFonts w:ascii="Hack" w:hAnsi="Hack"/>
+          <w:color w:val="C3CEE3"/>
+          <w:sz w:val="18"/>
+          <w:szCs w:val="18"/>
+        </w:rPr>
+        <w:t xml:space="preserve"> 1</w:t>
+      </w:r>
+      <w:r>
+        <w:rPr>
+          <w:rFonts w:ascii="Hack" w:hAnsi="Hack"/>
+          <w:color w:val="C3CEE3"/>
+          <w:sz w:val="18"/>
+          <w:szCs w:val="18"/>
+        </w:rPr>
+        <w:br/>
+        <w:t xml:space="preserve">    </w:t>
+      </w:r>
+      <w:proofErr w:type="spellStart"/>
+      <w:r>
+        <w:rPr>
+          <w:rFonts w:ascii="Hack" w:hAnsi="Hack"/>
+          <w:color w:val="C3CEE3"/>
+          <w:sz w:val="18"/>
+          <w:szCs w:val="18"/>
+        </w:rPr>
+        <w:t>imul</w:t>
+      </w:r>
+      <w:proofErr w:type="spellEnd"/>
+      <w:r>
+        <w:rPr>
+          <w:rFonts w:ascii="Hack" w:hAnsi="Hack"/>
+          <w:color w:val="C3CEE3"/>
+          <w:sz w:val="18"/>
+          <w:szCs w:val="18"/>
+        </w:rPr>
+        <w:br/>
+        <w:t xml:space="preserve">    </w:t>
+      </w:r>
+      <w:proofErr w:type="spellStart"/>
+      <w:r>
+        <w:rPr>
+          <w:rFonts w:ascii="Hack" w:hAnsi="Hack"/>
+          <w:color w:val="C3CEE3"/>
+          <w:sz w:val="18"/>
+          <w:szCs w:val="18"/>
+        </w:rPr>
+        <w:t>iadd</w:t>
+      </w:r>
+      <w:proofErr w:type="spellEnd"/>
+      <w:r>
+        <w:rPr>
+          <w:rFonts w:ascii="Hack" w:hAnsi="Hack"/>
+          <w:color w:val="C3CEE3"/>
+          <w:sz w:val="18"/>
+          <w:szCs w:val="18"/>
+        </w:rPr>
+        <w:br/>
+        <w:t xml:space="preserve">    </w:t>
+      </w:r>
+      <w:proofErr w:type="spellStart"/>
+      <w:r>
+        <w:rPr>
+          <w:rFonts w:ascii="Hack" w:hAnsi="Hack"/>
+          <w:color w:val="C3CEE3"/>
+          <w:sz w:val="18"/>
+          <w:szCs w:val="18"/>
+        </w:rPr>
+        <w:t>istore</w:t>
+      </w:r>
+      <w:proofErr w:type="spellEnd"/>
+      <w:r>
+        <w:rPr>
+          <w:rFonts w:ascii="Hack" w:hAnsi="Hack"/>
+          <w:color w:val="C3CEE3"/>
+          <w:sz w:val="18"/>
+          <w:szCs w:val="18"/>
+        </w:rPr>
+        <w:t xml:space="preserve"> 1</w:t>
+      </w:r>
+      <w:r>
+        <w:rPr>
+          <w:rFonts w:ascii="Hack" w:hAnsi="Hack"/>
+          <w:color w:val="C3CEE3"/>
+          <w:sz w:val="18"/>
+          <w:szCs w:val="18"/>
+        </w:rPr>
+        <w:br/>
+        <w:t xml:space="preserve">    </w:t>
+      </w:r>
+      <w:proofErr w:type="spellStart"/>
+      <w:r>
+        <w:rPr>
+          <w:rFonts w:ascii="Hack" w:hAnsi="Hack"/>
+          <w:color w:val="C3CEE3"/>
+          <w:sz w:val="18"/>
+          <w:szCs w:val="18"/>
+        </w:rPr>
+        <w:t>goto</w:t>
+      </w:r>
+      <w:proofErr w:type="spellEnd"/>
+      <w:r>
+        <w:rPr>
+          <w:rFonts w:ascii="Hack" w:hAnsi="Hack"/>
+          <w:color w:val="C3CEE3"/>
+          <w:sz w:val="18"/>
+          <w:szCs w:val="18"/>
+        </w:rPr>
+        <w:t xml:space="preserve"> Label1</w:t>
+      </w:r>
+      <w:r>
+        <w:rPr>
+          <w:rFonts w:ascii="Hack" w:hAnsi="Hack"/>
+          <w:color w:val="C3CEE3"/>
+          <w:sz w:val="18"/>
+          <w:szCs w:val="18"/>
+        </w:rPr>
+        <w:br/>
+        <w:t>Label2:</w:t>
+      </w:r>
+      <w:r>
+        <w:rPr>
+          <w:rFonts w:ascii="Hack" w:hAnsi="Hack"/>
+          <w:color w:val="C3CEE3"/>
+          <w:sz w:val="18"/>
+          <w:szCs w:val="18"/>
+        </w:rPr>
+        <w:br/>
+        <w:t xml:space="preserve">    ;when we come here we have our integer computed in local variable 1</w:t>
+      </w:r>
+      <w:r>
+        <w:rPr>
+          <w:rFonts w:ascii="Hack" w:hAnsi="Hack"/>
+          <w:color w:val="C3CEE3"/>
+          <w:sz w:val="18"/>
+          <w:szCs w:val="18"/>
+        </w:rPr>
+        <w:br/>
+        <w:t xml:space="preserve">    </w:t>
+      </w:r>
+      <w:proofErr w:type="spellStart"/>
+      <w:r>
+        <w:rPr>
+          <w:rFonts w:ascii="Hack" w:hAnsi="Hack"/>
+          <w:color w:val="C3CEE3"/>
+          <w:sz w:val="18"/>
+          <w:szCs w:val="18"/>
+        </w:rPr>
+        <w:t>iload</w:t>
+      </w:r>
+      <w:proofErr w:type="spellEnd"/>
+      <w:r>
+        <w:rPr>
+          <w:rFonts w:ascii="Hack" w:hAnsi="Hack"/>
+          <w:color w:val="C3CEE3"/>
+          <w:sz w:val="18"/>
+          <w:szCs w:val="18"/>
+        </w:rPr>
+        <w:t xml:space="preserve"> 1</w:t>
+      </w:r>
+      <w:r>
+        <w:rPr>
+          <w:rFonts w:ascii="Hack" w:hAnsi="Hack"/>
+          <w:color w:val="C3CEE3"/>
+          <w:sz w:val="18"/>
+          <w:szCs w:val="18"/>
+        </w:rPr>
+        <w:br/>
+        <w:t xml:space="preserve">    </w:t>
+      </w:r>
+      <w:proofErr w:type="spellStart"/>
+      <w:r>
+        <w:rPr>
+          <w:rFonts w:ascii="Hack" w:hAnsi="Hack"/>
+          <w:color w:val="C3CEE3"/>
+          <w:sz w:val="18"/>
+          <w:szCs w:val="18"/>
+        </w:rPr>
+        <w:t>ireturn</w:t>
+      </w:r>
+      <w:proofErr w:type="spellEnd"/>
+      <w:r>
+        <w:rPr>
+          <w:rFonts w:ascii="Hack" w:hAnsi="Hack"/>
+          <w:color w:val="C3CEE3"/>
+          <w:sz w:val="18"/>
+          <w:szCs w:val="18"/>
+        </w:rPr>
+        <w:br/>
+        <w:t>.end method</w:t>
+      </w:r>
+      <w:r>
+        <w:rPr>
+          <w:rFonts w:ascii="Hack" w:hAnsi="Hack"/>
+          <w:color w:val="C3CEE3"/>
+          <w:sz w:val="18"/>
+          <w:szCs w:val="18"/>
+        </w:rPr>
+        <w:br/>
+      </w:r>
+      <w:r>
+        <w:rPr>
+          <w:rFonts w:ascii="Hack" w:hAnsi="Hack"/>
+          <w:color w:val="C3CEE3"/>
+          <w:sz w:val="18"/>
+          <w:szCs w:val="18"/>
+        </w:rPr>
+        <w:br/>
+        <w:t>.method public static main([</w:t>
+      </w:r>
+      <w:proofErr w:type="spellStart"/>
+      <w:r>
+        <w:rPr>
+          <w:rFonts w:ascii="Hack" w:hAnsi="Hack"/>
+          <w:color w:val="C3CEE3"/>
+          <w:sz w:val="18"/>
+          <w:szCs w:val="18"/>
+        </w:rPr>
+        <w:t>Ljava</w:t>
+      </w:r>
+      <w:proofErr w:type="spellEnd"/>
+      <w:r>
+        <w:rPr>
+          <w:rFonts w:ascii="Hack" w:hAnsi="Hack"/>
+          <w:color w:val="C3CEE3"/>
+          <w:sz w:val="18"/>
+          <w:szCs w:val="18"/>
+        </w:rPr>
+        <w:t>/</w:t>
+      </w:r>
+      <w:proofErr w:type="spellStart"/>
+      <w:r>
+        <w:rPr>
+          <w:rFonts w:ascii="Hack" w:hAnsi="Hack"/>
+          <w:color w:val="C3CEE3"/>
+          <w:sz w:val="18"/>
+          <w:szCs w:val="18"/>
+        </w:rPr>
+        <w:t>lang</w:t>
+      </w:r>
+      <w:proofErr w:type="spellEnd"/>
+      <w:r>
+        <w:rPr>
+          <w:rFonts w:ascii="Hack" w:hAnsi="Hack"/>
+          <w:color w:val="C3CEE3"/>
+          <w:sz w:val="18"/>
+          <w:szCs w:val="18"/>
+        </w:rPr>
+        <w:t>/String;)V</w:t>
+      </w:r>
+      <w:r>
+        <w:rPr>
+          <w:rFonts w:ascii="Hack" w:hAnsi="Hack"/>
+          <w:color w:val="C3CEE3"/>
+          <w:sz w:val="18"/>
+          <w:szCs w:val="18"/>
+        </w:rPr>
+        <w:br/>
+        <w:t xml:space="preserve">   .limit locals 200</w:t>
+      </w:r>
+      <w:r>
+        <w:rPr>
+          <w:rFonts w:ascii="Hack" w:hAnsi="Hack"/>
+          <w:color w:val="C3CEE3"/>
+          <w:sz w:val="18"/>
+          <w:szCs w:val="18"/>
+        </w:rPr>
+        <w:br/>
+        <w:t xml:space="preserve">   .limit stack 200</w:t>
+      </w:r>
+      <w:r>
+        <w:rPr>
+          <w:rFonts w:ascii="Hack" w:hAnsi="Hack"/>
+          <w:color w:val="C3CEE3"/>
+          <w:sz w:val="18"/>
+          <w:szCs w:val="18"/>
+        </w:rPr>
+        <w:br/>
+      </w:r>
+      <w:r>
+        <w:rPr>
+          <w:rFonts w:ascii="Hack" w:hAnsi="Hack"/>
+          <w:color w:val="C3CEE3"/>
+          <w:sz w:val="18"/>
+          <w:szCs w:val="18"/>
+        </w:rPr>
+        <w:br/>
+        <w:t xml:space="preserve">                  </w:t>
+      </w:r>
+      <w:proofErr w:type="spellStart"/>
+      <w:r>
+        <w:rPr>
+          <w:rFonts w:ascii="Hack" w:hAnsi="Hack"/>
+          <w:color w:val="C3CEE3"/>
+          <w:sz w:val="18"/>
+          <w:szCs w:val="18"/>
+        </w:rPr>
+        <w:t>ldc</w:t>
+      </w:r>
+      <w:proofErr w:type="spellEnd"/>
+      <w:r>
+        <w:rPr>
+          <w:rFonts w:ascii="Hack" w:hAnsi="Hack"/>
+          <w:color w:val="C3CEE3"/>
+          <w:sz w:val="18"/>
+          <w:szCs w:val="18"/>
+        </w:rPr>
+        <w:t xml:space="preserve"> 1</w:t>
+      </w:r>
+      <w:r>
+        <w:rPr>
+          <w:rFonts w:ascii="Hack" w:hAnsi="Hack"/>
+          <w:color w:val="C3CEE3"/>
+          <w:sz w:val="18"/>
+          <w:szCs w:val="18"/>
+        </w:rPr>
+        <w:br/>
+      </w:r>
+      <w:proofErr w:type="spellStart"/>
+      <w:r>
+        <w:rPr>
+          <w:rFonts w:ascii="Hack" w:hAnsi="Hack"/>
+          <w:color w:val="C3CEE3"/>
+          <w:sz w:val="18"/>
+          <w:szCs w:val="18"/>
+        </w:rPr>
+        <w:t>istore</w:t>
+      </w:r>
+      <w:proofErr w:type="spellEnd"/>
+      <w:r>
+        <w:rPr>
+          <w:rFonts w:ascii="Hack" w:hAnsi="Hack"/>
+          <w:color w:val="C3CEE3"/>
+          <w:sz w:val="18"/>
+          <w:szCs w:val="18"/>
+        </w:rPr>
+        <w:t xml:space="preserve"> 0</w:t>
+      </w:r>
+      <w:r>
+        <w:rPr>
+          <w:rFonts w:ascii="Hack" w:hAnsi="Hack"/>
+          <w:color w:val="C3CEE3"/>
+          <w:sz w:val="18"/>
+          <w:szCs w:val="18"/>
+        </w:rPr>
+        <w:br/>
+      </w:r>
+      <w:r>
+        <w:rPr>
+          <w:rFonts w:ascii="Hack" w:hAnsi="Hack"/>
+          <w:color w:val="C3CEE3"/>
+          <w:sz w:val="18"/>
+          <w:szCs w:val="18"/>
+        </w:rPr>
+        <w:br/>
+        <w:t>Loop_begin_0:</w:t>
+      </w:r>
+      <w:r>
+        <w:rPr>
+          <w:rFonts w:ascii="Hack" w:hAnsi="Hack"/>
+          <w:color w:val="C3CEE3"/>
+          <w:sz w:val="18"/>
+          <w:szCs w:val="18"/>
+        </w:rPr>
+        <w:br/>
+      </w:r>
+      <w:r>
+        <w:rPr>
+          <w:rFonts w:ascii="Hack" w:hAnsi="Hack"/>
+          <w:color w:val="C3CEE3"/>
+          <w:sz w:val="18"/>
+          <w:szCs w:val="18"/>
+        </w:rPr>
+        <w:br/>
+      </w:r>
+      <w:proofErr w:type="spellStart"/>
+      <w:r>
+        <w:rPr>
+          <w:rFonts w:ascii="Hack" w:hAnsi="Hack"/>
+          <w:color w:val="C3CEE3"/>
+          <w:sz w:val="18"/>
+          <w:szCs w:val="18"/>
+        </w:rPr>
+        <w:t>iload</w:t>
+      </w:r>
+      <w:proofErr w:type="spellEnd"/>
+      <w:r>
+        <w:rPr>
+          <w:rFonts w:ascii="Hack" w:hAnsi="Hack"/>
+          <w:color w:val="C3CEE3"/>
+          <w:sz w:val="18"/>
+          <w:szCs w:val="18"/>
+        </w:rPr>
+        <w:t xml:space="preserve"> 0</w:t>
+      </w:r>
+      <w:r>
+        <w:rPr>
+          <w:rFonts w:ascii="Hack" w:hAnsi="Hack"/>
+          <w:color w:val="C3CEE3"/>
+          <w:sz w:val="18"/>
+          <w:szCs w:val="18"/>
+        </w:rPr>
+        <w:br/>
+      </w:r>
+      <w:proofErr w:type="spellStart"/>
+      <w:r>
+        <w:rPr>
+          <w:rFonts w:ascii="Hack" w:hAnsi="Hack"/>
+          <w:color w:val="C3CEE3"/>
+          <w:sz w:val="18"/>
+          <w:szCs w:val="18"/>
+        </w:rPr>
+        <w:t>ldc</w:t>
+      </w:r>
+      <w:proofErr w:type="spellEnd"/>
+      <w:r>
+        <w:rPr>
+          <w:rFonts w:ascii="Hack" w:hAnsi="Hack"/>
+          <w:color w:val="C3CEE3"/>
+          <w:sz w:val="18"/>
+          <w:szCs w:val="18"/>
+        </w:rPr>
+        <w:t xml:space="preserve"> 10</w:t>
+      </w:r>
+      <w:r>
+        <w:rPr>
+          <w:rFonts w:ascii="Hack" w:hAnsi="Hack"/>
+          <w:color w:val="C3CEE3"/>
+          <w:sz w:val="18"/>
+          <w:szCs w:val="18"/>
+        </w:rPr>
+        <w:br/>
+      </w:r>
+      <w:proofErr w:type="spellStart"/>
+      <w:r>
+        <w:rPr>
+          <w:rFonts w:ascii="Hack" w:hAnsi="Hack"/>
+          <w:color w:val="C3CEE3"/>
+          <w:sz w:val="18"/>
+          <w:szCs w:val="18"/>
+        </w:rPr>
+        <w:t>if_icmpgt</w:t>
+      </w:r>
+      <w:proofErr w:type="spellEnd"/>
+      <w:r>
+        <w:rPr>
+          <w:rFonts w:ascii="Hack" w:hAnsi="Hack"/>
+          <w:color w:val="C3CEE3"/>
+          <w:sz w:val="18"/>
+          <w:szCs w:val="18"/>
+        </w:rPr>
+        <w:t xml:space="preserve"> Loop_end_1</w:t>
+      </w:r>
+      <w:r>
+        <w:rPr>
+          <w:rFonts w:ascii="Hack" w:hAnsi="Hack"/>
+          <w:color w:val="C3CEE3"/>
+          <w:sz w:val="18"/>
+          <w:szCs w:val="18"/>
+        </w:rPr>
+        <w:br/>
+      </w:r>
+      <w:proofErr w:type="spellStart"/>
+      <w:r>
+        <w:rPr>
+          <w:rFonts w:ascii="Hack" w:hAnsi="Hack"/>
+          <w:color w:val="C3CEE3"/>
+          <w:sz w:val="18"/>
+          <w:szCs w:val="18"/>
+        </w:rPr>
+        <w:t>ldc</w:t>
+      </w:r>
+      <w:proofErr w:type="spellEnd"/>
+      <w:r>
+        <w:rPr>
+          <w:rFonts w:ascii="Hack" w:hAnsi="Hack"/>
+          <w:color w:val="C3CEE3"/>
+          <w:sz w:val="18"/>
+          <w:szCs w:val="18"/>
+        </w:rPr>
+        <w:t xml:space="preserve"> 1</w:t>
+      </w:r>
+      <w:r>
+        <w:rPr>
+          <w:rFonts w:ascii="Hack" w:hAnsi="Hack"/>
+          <w:color w:val="C3CEE3"/>
+          <w:sz w:val="18"/>
+          <w:szCs w:val="18"/>
+        </w:rPr>
+        <w:br/>
+      </w:r>
+      <w:proofErr w:type="spellStart"/>
+      <w:r>
+        <w:rPr>
+          <w:rFonts w:ascii="Hack" w:hAnsi="Hack"/>
+          <w:color w:val="C3CEE3"/>
+          <w:sz w:val="18"/>
+          <w:szCs w:val="18"/>
+        </w:rPr>
+        <w:t>istore</w:t>
+      </w:r>
+      <w:proofErr w:type="spellEnd"/>
+      <w:r>
+        <w:rPr>
+          <w:rFonts w:ascii="Hack" w:hAnsi="Hack"/>
+          <w:color w:val="C3CEE3"/>
+          <w:sz w:val="18"/>
+          <w:szCs w:val="18"/>
+        </w:rPr>
+        <w:t xml:space="preserve"> 0</w:t>
+      </w:r>
+      <w:r>
+        <w:rPr>
+          <w:rFonts w:ascii="Hack" w:hAnsi="Hack"/>
+          <w:color w:val="C3CEE3"/>
+          <w:sz w:val="18"/>
+          <w:szCs w:val="18"/>
+        </w:rPr>
+        <w:br/>
+      </w:r>
+      <w:r>
+        <w:rPr>
+          <w:rFonts w:ascii="Hack" w:hAnsi="Hack"/>
+          <w:color w:val="C3CEE3"/>
+          <w:sz w:val="18"/>
+          <w:szCs w:val="18"/>
+        </w:rPr>
+        <w:br/>
+        <w:t>Loop_begin_2:</w:t>
+      </w:r>
+      <w:r>
+        <w:rPr>
+          <w:rFonts w:ascii="Hack" w:hAnsi="Hack"/>
+          <w:color w:val="C3CEE3"/>
+          <w:sz w:val="18"/>
+          <w:szCs w:val="18"/>
+        </w:rPr>
+        <w:br/>
+      </w:r>
+      <w:r>
+        <w:rPr>
+          <w:rFonts w:ascii="Hack" w:hAnsi="Hack"/>
+          <w:color w:val="C3CEE3"/>
+          <w:sz w:val="18"/>
+          <w:szCs w:val="18"/>
+        </w:rPr>
+        <w:br/>
+      </w:r>
+      <w:proofErr w:type="spellStart"/>
+      <w:r>
+        <w:rPr>
+          <w:rFonts w:ascii="Hack" w:hAnsi="Hack"/>
+          <w:color w:val="C3CEE3"/>
+          <w:sz w:val="18"/>
+          <w:szCs w:val="18"/>
+        </w:rPr>
+        <w:t>iload</w:t>
+      </w:r>
+      <w:proofErr w:type="spellEnd"/>
+      <w:r>
+        <w:rPr>
+          <w:rFonts w:ascii="Hack" w:hAnsi="Hack"/>
+          <w:color w:val="C3CEE3"/>
+          <w:sz w:val="18"/>
+          <w:szCs w:val="18"/>
+        </w:rPr>
+        <w:t xml:space="preserve"> 0</w:t>
+      </w:r>
+      <w:r>
+        <w:rPr>
+          <w:rFonts w:ascii="Hack" w:hAnsi="Hack"/>
+          <w:color w:val="C3CEE3"/>
+          <w:sz w:val="18"/>
+          <w:szCs w:val="18"/>
+        </w:rPr>
+        <w:br/>
+      </w:r>
+      <w:proofErr w:type="spellStart"/>
+      <w:r>
+        <w:rPr>
+          <w:rFonts w:ascii="Hack" w:hAnsi="Hack"/>
+          <w:color w:val="C3CEE3"/>
+          <w:sz w:val="18"/>
+          <w:szCs w:val="18"/>
+        </w:rPr>
+        <w:t>ldc</w:t>
+      </w:r>
+      <w:proofErr w:type="spellEnd"/>
+      <w:r>
+        <w:rPr>
+          <w:rFonts w:ascii="Hack" w:hAnsi="Hack"/>
+          <w:color w:val="C3CEE3"/>
+          <w:sz w:val="18"/>
+          <w:szCs w:val="18"/>
+        </w:rPr>
+        <w:t xml:space="preserve"> 10</w:t>
+      </w:r>
+      <w:r>
+        <w:rPr>
+          <w:rFonts w:ascii="Hack" w:hAnsi="Hack"/>
+          <w:color w:val="C3CEE3"/>
+          <w:sz w:val="18"/>
+          <w:szCs w:val="18"/>
+        </w:rPr>
+        <w:br/>
+      </w:r>
+      <w:proofErr w:type="spellStart"/>
+      <w:r>
+        <w:rPr>
+          <w:rFonts w:ascii="Hack" w:hAnsi="Hack"/>
+          <w:color w:val="C3CEE3"/>
+          <w:sz w:val="18"/>
+          <w:szCs w:val="18"/>
+        </w:rPr>
+        <w:t>if_icmpgt</w:t>
+      </w:r>
+      <w:proofErr w:type="spellEnd"/>
+      <w:r>
+        <w:rPr>
+          <w:rFonts w:ascii="Hack" w:hAnsi="Hack"/>
+          <w:color w:val="C3CEE3"/>
+          <w:sz w:val="18"/>
+          <w:szCs w:val="18"/>
+        </w:rPr>
+        <w:t xml:space="preserve"> Loop_end_3</w:t>
+      </w:r>
+      <w:r>
+        <w:rPr>
+          <w:rFonts w:ascii="Hack" w:hAnsi="Hack"/>
+          <w:color w:val="C3CEE3"/>
+          <w:sz w:val="18"/>
+          <w:szCs w:val="18"/>
+        </w:rPr>
+        <w:br/>
+      </w:r>
+      <w:proofErr w:type="spellStart"/>
+      <w:r>
+        <w:rPr>
+          <w:rFonts w:ascii="Hack" w:hAnsi="Hack"/>
+          <w:color w:val="C3CEE3"/>
+          <w:sz w:val="18"/>
+          <w:szCs w:val="18"/>
+        </w:rPr>
+        <w:t>iload</w:t>
+      </w:r>
+      <w:proofErr w:type="spellEnd"/>
+      <w:r>
+        <w:rPr>
+          <w:rFonts w:ascii="Hack" w:hAnsi="Hack"/>
+          <w:color w:val="C3CEE3"/>
+          <w:sz w:val="18"/>
+          <w:szCs w:val="18"/>
+        </w:rPr>
+        <w:t xml:space="preserve"> 0</w:t>
+      </w:r>
+      <w:r>
+        <w:rPr>
+          <w:rFonts w:ascii="Hack" w:hAnsi="Hack"/>
+          <w:color w:val="C3CEE3"/>
+          <w:sz w:val="18"/>
+          <w:szCs w:val="18"/>
+        </w:rPr>
+        <w:br/>
+      </w:r>
+      <w:proofErr w:type="spellStart"/>
+      <w:r>
+        <w:rPr>
+          <w:rFonts w:ascii="Hack" w:hAnsi="Hack"/>
+          <w:color w:val="C3CEE3"/>
+          <w:sz w:val="18"/>
+          <w:szCs w:val="18"/>
+        </w:rPr>
+        <w:t>invokestatic</w:t>
+      </w:r>
+      <w:proofErr w:type="spellEnd"/>
+      <w:r>
+        <w:rPr>
+          <w:rFonts w:ascii="Hack" w:hAnsi="Hack"/>
+          <w:color w:val="C3CEE3"/>
+          <w:sz w:val="18"/>
+          <w:szCs w:val="18"/>
+        </w:rPr>
+        <w:t xml:space="preserve"> </w:t>
+      </w:r>
+      <w:proofErr w:type="spellStart"/>
+      <w:r>
+        <w:rPr>
+          <w:rFonts w:ascii="Hack" w:hAnsi="Hack"/>
+          <w:color w:val="C3CEE3"/>
+          <w:sz w:val="18"/>
+          <w:szCs w:val="18"/>
+        </w:rPr>
+        <w:t>prog</w:t>
+      </w:r>
+      <w:proofErr w:type="spellEnd"/>
+      <w:r>
+        <w:rPr>
+          <w:rFonts w:ascii="Hack" w:hAnsi="Hack"/>
+          <w:color w:val="C3CEE3"/>
+          <w:sz w:val="18"/>
+          <w:szCs w:val="18"/>
+        </w:rPr>
+        <w:t>/</w:t>
+      </w:r>
+      <w:proofErr w:type="spellStart"/>
+      <w:r>
+        <w:rPr>
+          <w:rFonts w:ascii="Hack" w:hAnsi="Hack"/>
+          <w:color w:val="C3CEE3"/>
+          <w:sz w:val="18"/>
+          <w:szCs w:val="18"/>
+        </w:rPr>
+        <w:t>prog</w:t>
+      </w:r>
+      <w:proofErr w:type="spellEnd"/>
+      <w:r>
+        <w:rPr>
+          <w:rFonts w:ascii="Hack" w:hAnsi="Hack"/>
+          <w:color w:val="C3CEE3"/>
+          <w:sz w:val="18"/>
+          <w:szCs w:val="18"/>
+        </w:rPr>
+        <w:t>/write(I)V</w:t>
+      </w:r>
+      <w:r>
+        <w:rPr>
+          <w:rFonts w:ascii="Hack" w:hAnsi="Hack"/>
+          <w:color w:val="C3CEE3"/>
+          <w:sz w:val="18"/>
+          <w:szCs w:val="18"/>
+        </w:rPr>
+        <w:br/>
+      </w:r>
+      <w:proofErr w:type="spellStart"/>
+      <w:r>
+        <w:rPr>
+          <w:rFonts w:ascii="Hack" w:hAnsi="Hack"/>
+          <w:color w:val="C3CEE3"/>
+          <w:sz w:val="18"/>
+          <w:szCs w:val="18"/>
+        </w:rPr>
+        <w:t>iload</w:t>
+      </w:r>
+      <w:proofErr w:type="spellEnd"/>
+      <w:r>
+        <w:rPr>
+          <w:rFonts w:ascii="Hack" w:hAnsi="Hack"/>
+          <w:color w:val="C3CEE3"/>
+          <w:sz w:val="18"/>
+          <w:szCs w:val="18"/>
+        </w:rPr>
+        <w:t xml:space="preserve"> 0</w:t>
+      </w:r>
+      <w:r>
+        <w:rPr>
+          <w:rFonts w:ascii="Hack" w:hAnsi="Hack"/>
+          <w:color w:val="C3CEE3"/>
+          <w:sz w:val="18"/>
+          <w:szCs w:val="18"/>
+        </w:rPr>
+        <w:br/>
+      </w:r>
+      <w:proofErr w:type="spellStart"/>
+      <w:r>
+        <w:rPr>
+          <w:rFonts w:ascii="Hack" w:hAnsi="Hack"/>
+          <w:color w:val="C3CEE3"/>
+          <w:sz w:val="18"/>
+          <w:szCs w:val="18"/>
+        </w:rPr>
+        <w:t>ldc</w:t>
+      </w:r>
+      <w:proofErr w:type="spellEnd"/>
+      <w:r>
+        <w:rPr>
+          <w:rFonts w:ascii="Hack" w:hAnsi="Hack"/>
+          <w:color w:val="C3CEE3"/>
+          <w:sz w:val="18"/>
+          <w:szCs w:val="18"/>
+        </w:rPr>
+        <w:t xml:space="preserve"> 1</w:t>
+      </w:r>
+      <w:r>
+        <w:rPr>
+          <w:rFonts w:ascii="Hack" w:hAnsi="Hack"/>
+          <w:color w:val="C3CEE3"/>
+          <w:sz w:val="18"/>
+          <w:szCs w:val="18"/>
+        </w:rPr>
+        <w:br/>
+      </w:r>
+      <w:proofErr w:type="spellStart"/>
+      <w:r>
+        <w:rPr>
+          <w:rFonts w:ascii="Hack" w:hAnsi="Hack"/>
+          <w:color w:val="C3CEE3"/>
+          <w:sz w:val="18"/>
+          <w:szCs w:val="18"/>
+        </w:rPr>
+        <w:t>iadd</w:t>
+      </w:r>
+      <w:proofErr w:type="spellEnd"/>
+      <w:r>
+        <w:rPr>
+          <w:rFonts w:ascii="Hack" w:hAnsi="Hack"/>
+          <w:color w:val="C3CEE3"/>
+          <w:sz w:val="18"/>
+          <w:szCs w:val="18"/>
+        </w:rPr>
+        <w:br/>
+      </w:r>
+      <w:proofErr w:type="spellStart"/>
+      <w:r>
+        <w:rPr>
+          <w:rFonts w:ascii="Hack" w:hAnsi="Hack"/>
+          <w:color w:val="C3CEE3"/>
+          <w:sz w:val="18"/>
+          <w:szCs w:val="18"/>
+        </w:rPr>
+        <w:t>istore</w:t>
+      </w:r>
+      <w:proofErr w:type="spellEnd"/>
+      <w:r>
+        <w:rPr>
+          <w:rFonts w:ascii="Hack" w:hAnsi="Hack"/>
+          <w:color w:val="C3CEE3"/>
+          <w:sz w:val="18"/>
+          <w:szCs w:val="18"/>
+        </w:rPr>
+        <w:t xml:space="preserve"> 0</w:t>
+      </w:r>
+      <w:r>
+        <w:rPr>
+          <w:rFonts w:ascii="Hack" w:hAnsi="Hack"/>
+          <w:color w:val="C3CEE3"/>
+          <w:sz w:val="18"/>
+          <w:szCs w:val="18"/>
+        </w:rPr>
+        <w:br/>
+      </w:r>
+      <w:proofErr w:type="spellStart"/>
+      <w:r>
+        <w:rPr>
+          <w:rFonts w:ascii="Hack" w:hAnsi="Hack"/>
+          <w:color w:val="C3CEE3"/>
+          <w:sz w:val="18"/>
+          <w:szCs w:val="18"/>
+        </w:rPr>
+        <w:t>goto</w:t>
+      </w:r>
+      <w:proofErr w:type="spellEnd"/>
+      <w:r>
+        <w:rPr>
+          <w:rFonts w:ascii="Hack" w:hAnsi="Hack"/>
+          <w:color w:val="C3CEE3"/>
+          <w:sz w:val="18"/>
+          <w:szCs w:val="18"/>
+        </w:rPr>
+        <w:t xml:space="preserve"> Loop_begin_2</w:t>
+      </w:r>
+      <w:r>
+        <w:rPr>
+          <w:rFonts w:ascii="Hack" w:hAnsi="Hack"/>
+          <w:color w:val="C3CEE3"/>
+          <w:sz w:val="18"/>
+          <w:szCs w:val="18"/>
+        </w:rPr>
+        <w:br/>
+      </w:r>
+      <w:r>
+        <w:rPr>
+          <w:rFonts w:ascii="Hack" w:hAnsi="Hack"/>
+          <w:color w:val="C3CEE3"/>
+          <w:sz w:val="18"/>
+          <w:szCs w:val="18"/>
+        </w:rPr>
+        <w:br/>
+        <w:t>Loop_end_3:</w:t>
+      </w:r>
+      <w:r>
+        <w:rPr>
+          <w:rFonts w:ascii="Hack" w:hAnsi="Hack"/>
+          <w:color w:val="C3CEE3"/>
+          <w:sz w:val="18"/>
+          <w:szCs w:val="18"/>
+        </w:rPr>
+        <w:br/>
+      </w:r>
+      <w:r>
+        <w:rPr>
+          <w:rFonts w:ascii="Hack" w:hAnsi="Hack"/>
+          <w:color w:val="C3CEE3"/>
+          <w:sz w:val="18"/>
+          <w:szCs w:val="18"/>
+        </w:rPr>
+        <w:br/>
+      </w:r>
+      <w:proofErr w:type="spellStart"/>
+      <w:r>
+        <w:rPr>
+          <w:rFonts w:ascii="Hack" w:hAnsi="Hack"/>
+          <w:color w:val="C3CEE3"/>
+          <w:sz w:val="18"/>
+          <w:szCs w:val="18"/>
+        </w:rPr>
+        <w:t>iload</w:t>
+      </w:r>
+      <w:proofErr w:type="spellEnd"/>
+      <w:r>
+        <w:rPr>
+          <w:rFonts w:ascii="Hack" w:hAnsi="Hack"/>
+          <w:color w:val="C3CEE3"/>
+          <w:sz w:val="18"/>
+          <w:szCs w:val="18"/>
+        </w:rPr>
+        <w:t xml:space="preserve"> 0</w:t>
+      </w:r>
+      <w:r>
+        <w:rPr>
+          <w:rFonts w:ascii="Hack" w:hAnsi="Hack"/>
+          <w:color w:val="C3CEE3"/>
+          <w:sz w:val="18"/>
+          <w:szCs w:val="18"/>
+        </w:rPr>
+        <w:br/>
+      </w:r>
+      <w:proofErr w:type="spellStart"/>
+      <w:r>
+        <w:rPr>
+          <w:rFonts w:ascii="Hack" w:hAnsi="Hack"/>
+          <w:color w:val="C3CEE3"/>
+          <w:sz w:val="18"/>
+          <w:szCs w:val="18"/>
+        </w:rPr>
+        <w:t>ldc</w:t>
+      </w:r>
+      <w:proofErr w:type="spellEnd"/>
+      <w:r>
+        <w:rPr>
+          <w:rFonts w:ascii="Hack" w:hAnsi="Hack"/>
+          <w:color w:val="C3CEE3"/>
+          <w:sz w:val="18"/>
+          <w:szCs w:val="18"/>
+        </w:rPr>
+        <w:t xml:space="preserve"> 1</w:t>
+      </w:r>
+      <w:r>
+        <w:rPr>
+          <w:rFonts w:ascii="Hack" w:hAnsi="Hack"/>
+          <w:color w:val="C3CEE3"/>
+          <w:sz w:val="18"/>
+          <w:szCs w:val="18"/>
+        </w:rPr>
+        <w:br/>
+      </w:r>
+      <w:proofErr w:type="spellStart"/>
+      <w:r>
+        <w:rPr>
+          <w:rFonts w:ascii="Hack" w:hAnsi="Hack"/>
+          <w:color w:val="C3CEE3"/>
+          <w:sz w:val="18"/>
+          <w:szCs w:val="18"/>
+        </w:rPr>
+        <w:t>iadd</w:t>
+      </w:r>
+      <w:proofErr w:type="spellEnd"/>
+      <w:r>
+        <w:rPr>
+          <w:rFonts w:ascii="Hack" w:hAnsi="Hack"/>
+          <w:color w:val="C3CEE3"/>
+          <w:sz w:val="18"/>
+          <w:szCs w:val="18"/>
+        </w:rPr>
+        <w:br/>
+      </w:r>
+      <w:proofErr w:type="spellStart"/>
+      <w:r>
+        <w:rPr>
+          <w:rFonts w:ascii="Hack" w:hAnsi="Hack"/>
+          <w:color w:val="C3CEE3"/>
+          <w:sz w:val="18"/>
+          <w:szCs w:val="18"/>
+        </w:rPr>
+        <w:t>istore</w:t>
+      </w:r>
+      <w:proofErr w:type="spellEnd"/>
+      <w:r>
+        <w:rPr>
+          <w:rFonts w:ascii="Hack" w:hAnsi="Hack"/>
+          <w:color w:val="C3CEE3"/>
+          <w:sz w:val="18"/>
+          <w:szCs w:val="18"/>
+        </w:rPr>
+        <w:t xml:space="preserve"> 0</w:t>
+      </w:r>
+      <w:r>
+        <w:rPr>
+          <w:rFonts w:ascii="Hack" w:hAnsi="Hack"/>
+          <w:color w:val="C3CEE3"/>
+          <w:sz w:val="18"/>
+          <w:szCs w:val="18"/>
+        </w:rPr>
+        <w:br/>
+      </w:r>
+      <w:proofErr w:type="spellStart"/>
+      <w:r>
+        <w:rPr>
+          <w:rFonts w:ascii="Hack" w:hAnsi="Hack"/>
+          <w:color w:val="C3CEE3"/>
+          <w:sz w:val="18"/>
+          <w:szCs w:val="18"/>
+        </w:rPr>
+        <w:t>goto</w:t>
+      </w:r>
+      <w:proofErr w:type="spellEnd"/>
+      <w:r>
+        <w:rPr>
+          <w:rFonts w:ascii="Hack" w:hAnsi="Hack"/>
+          <w:color w:val="C3CEE3"/>
+          <w:sz w:val="18"/>
+          <w:szCs w:val="18"/>
+        </w:rPr>
+        <w:t xml:space="preserve"> Loop_begin_0</w:t>
+      </w:r>
+      <w:r>
+        <w:rPr>
+          <w:rFonts w:ascii="Hack" w:hAnsi="Hack"/>
+          <w:color w:val="C3CEE3"/>
+          <w:sz w:val="18"/>
+          <w:szCs w:val="18"/>
+        </w:rPr>
+        <w:br/>
+      </w:r>
+      <w:r>
+        <w:rPr>
+          <w:rFonts w:ascii="Hack" w:hAnsi="Hack"/>
+          <w:color w:val="C3CEE3"/>
+          <w:sz w:val="18"/>
+          <w:szCs w:val="18"/>
+        </w:rPr>
+        <w:br/>
+        <w:t>Loop_end_1:</w:t>
+      </w:r>
+      <w:r>
+        <w:rPr>
+          <w:rFonts w:ascii="Hack" w:hAnsi="Hack"/>
+          <w:color w:val="C3CEE3"/>
+          <w:sz w:val="18"/>
+          <w:szCs w:val="18"/>
+        </w:rPr>
+        <w:br/>
+      </w:r>
+      <w:r>
+        <w:rPr>
+          <w:rFonts w:ascii="Hack" w:hAnsi="Hack"/>
+          <w:color w:val="C3CEE3"/>
+          <w:sz w:val="18"/>
+          <w:szCs w:val="18"/>
+        </w:rPr>
+        <w:br/>
+      </w:r>
+      <w:r>
+        <w:rPr>
+          <w:rFonts w:ascii="Hack" w:hAnsi="Hack"/>
+          <w:color w:val="C3CEE3"/>
+          <w:sz w:val="18"/>
+          <w:szCs w:val="18"/>
+        </w:rPr>
+        <w:br/>
+      </w:r>
+      <w:r>
+        <w:rPr>
+          <w:rFonts w:ascii="Hack" w:hAnsi="Hack"/>
+          <w:color w:val="C3CEE3"/>
+          <w:sz w:val="18"/>
+          <w:szCs w:val="18"/>
+        </w:rPr>
+        <w:br/>
+        <w:t xml:space="preserve">   return</w:t>
+      </w:r>
+      <w:r>
+        <w:rPr>
+          <w:rFonts w:ascii="Hack" w:hAnsi="Hack"/>
+          <w:color w:val="C3CEE3"/>
+          <w:sz w:val="18"/>
+          <w:szCs w:val="18"/>
+        </w:rPr>
+        <w:br/>
+      </w:r>
+      <w:r>
+        <w:rPr>
+          <w:rFonts w:ascii="Hack" w:hAnsi="Hack"/>
+          <w:color w:val="C3CEE3"/>
+          <w:sz w:val="18"/>
+          <w:szCs w:val="18"/>
+        </w:rPr>
+        <w:br/>
+        <w:t>.end method</w:t>
+      </w:r>
+      <w:r>
+        <w:rPr>
+          <w:rFonts w:ascii="Hack" w:hAnsi="Hack"/>
+          <w:color w:val="C3CEE3"/>
+          <w:sz w:val="18"/>
+          <w:szCs w:val="18"/>
+        </w:rPr>
+        <w:br/>
+        <w:t xml:space="preserve">               </w:t>
+      </w:r>
+    </w:p>
+    <w:p>
+      <w:pPr>
+        <w:pStyle w:val="ListParagraph"/>
+        <w:rPr>
+          <w:lang w:val="en-US"/>
+        </w:rPr>
+      </w:pPr>
+    </w:p>
+    <w:p>
+      <w:pPr>
+        <w:rPr>
+          <w:lang w:val="en-US"/>
+        </w:rPr>
+      </w:pPr>
+    </w:p>
+    <w:p>
+      <w:pPr>
+        <w:rPr>
+          <w:lang w:val="en-US"/>
+        </w:rPr>
+      </w:pPr>
+      <w:r>
+        <w:rPr>
+          <w:lang w:val="en-US"/>
+        </w:rPr>
+        <w:t>The output of the program will be 1,2,3,4,5,6,7,8,9,10.</w:t>
+      </w:r>
+    </w:p>
+    <w:p>
+      <w:pPr>
+        <w:rPr>
+          <w:lang w:val="en-US"/>
+        </w:rPr>
+      </w:pPr>
+      <w:r>
+        <w:rPr>
+          <w:lang w:val="en-US"/>
+        </w:rPr>
+        <w:t>The reason why I have chosen to do it this way is that it only seems logical if both of the ‘</w:t>
+      </w:r>
+      <w:proofErr w:type="spellStart"/>
+      <w:r>
+        <w:rPr>
+          <w:lang w:val="en-US"/>
+        </w:rPr>
+        <w:t>i</w:t>
+      </w:r>
+      <w:proofErr w:type="spellEnd"/>
+      <w:r>
+        <w:rPr>
+          <w:lang w:val="en-US"/>
+        </w:rPr>
+        <w:t xml:space="preserve">’ are referring to the same memory location as they are the same variable. If the programmer wishes to make a to have a different program instead, he would just change one of the variables for example: </w:t>
+      </w:r>
+    </w:p>
+    <w:p>
+      <w:pPr>
+        <w:rPr>
+          <w:lang w:val="en-US"/>
+        </w:rPr>
+      </w:pPr>
+    </w:p>
+    <w:p>
+      <w:pPr>
+        <w:widowControl w:val="0"/>
+        <w:autoSpaceDE w:val="0"/>
+        <w:autoSpaceDN w:val="0"/>
+        <w:adjustRightInd w:val="0"/>
+        <w:rPr>
+          <w:rFonts w:ascii="∞OTˇ" w:hAnsi="∞OTˇ" w:cs="∞OTˇ"/>
+          <w:color w:val="000000"/>
+          <w:sz w:val="19"/>
+          <w:szCs w:val="19"/>
+        </w:rPr>
+      </w:pPr>
+      <w:r>
+        <w:rPr>
+          <w:rFonts w:ascii="∞OTˇ" w:hAnsi="∞OTˇ" w:cs="∞OTˇ"/>
+          <w:color w:val="80005A"/>
+          <w:sz w:val="19"/>
+          <w:szCs w:val="19"/>
+        </w:rPr>
+        <w:t xml:space="preserve">for </w:t>
+      </w:r>
+      <w:proofErr w:type="spellStart"/>
+      <w:proofErr w:type="gramStart"/>
+      <w:r>
+        <w:rPr>
+          <w:rFonts w:ascii="∞OTˇ" w:hAnsi="∞OTˇ" w:cs="∞OTˇ"/>
+          <w:color w:val="000000"/>
+          <w:sz w:val="19"/>
+          <w:szCs w:val="19"/>
+        </w:rPr>
+        <w:t>i</w:t>
+      </w:r>
+      <w:proofErr w:type="spellEnd"/>
+      <w:r>
+        <w:rPr>
+          <w:rFonts w:ascii="∞OTˇ" w:hAnsi="∞OTˇ" w:cs="∞OTˇ"/>
+          <w:color w:val="000000"/>
+          <w:sz w:val="19"/>
+          <w:szCs w:val="19"/>
+        </w:rPr>
+        <w:t xml:space="preserve"> :</w:t>
+      </w:r>
+      <w:proofErr w:type="gramEnd"/>
+      <w:r>
+        <w:rPr>
+          <w:rFonts w:ascii="∞OTˇ" w:hAnsi="∞OTˇ" w:cs="∞OTˇ"/>
+          <w:color w:val="80005A"/>
+          <w:sz w:val="19"/>
+          <w:szCs w:val="19"/>
+        </w:rPr>
+        <w:t xml:space="preserve">= </w:t>
+      </w:r>
+      <w:r>
+        <w:rPr>
+          <w:rFonts w:ascii="∞OTˇ" w:hAnsi="∞OTˇ" w:cs="∞OTˇ"/>
+          <w:color w:val="000000"/>
+          <w:sz w:val="19"/>
+          <w:szCs w:val="19"/>
+        </w:rPr>
+        <w:t xml:space="preserve">1 </w:t>
+      </w:r>
+      <w:proofErr w:type="spellStart"/>
+      <w:r>
+        <w:rPr>
+          <w:rFonts w:ascii="∞OTˇ" w:hAnsi="∞OTˇ" w:cs="∞OTˇ"/>
+          <w:color w:val="80005A"/>
+          <w:sz w:val="19"/>
+          <w:szCs w:val="19"/>
+        </w:rPr>
+        <w:t>upto</w:t>
+      </w:r>
+      <w:proofErr w:type="spellEnd"/>
+      <w:r>
+        <w:rPr>
+          <w:rFonts w:ascii="∞OTˇ" w:hAnsi="∞OTˇ" w:cs="∞OTˇ"/>
+          <w:color w:val="80005A"/>
+          <w:sz w:val="19"/>
+          <w:szCs w:val="19"/>
+        </w:rPr>
+        <w:t xml:space="preserve"> </w:t>
+      </w:r>
+      <w:r>
+        <w:rPr>
+          <w:rFonts w:ascii="∞OTˇ" w:hAnsi="∞OTˇ" w:cs="∞OTˇ"/>
+          <w:color w:val="000000"/>
+          <w:sz w:val="19"/>
+          <w:szCs w:val="19"/>
+        </w:rPr>
+        <w:t xml:space="preserve">10 </w:t>
+      </w:r>
+      <w:r>
+        <w:rPr>
+          <w:rFonts w:ascii="∞OTˇ" w:hAnsi="∞OTˇ" w:cs="∞OTˇ"/>
+          <w:color w:val="80005A"/>
+          <w:sz w:val="19"/>
+          <w:szCs w:val="19"/>
+        </w:rPr>
+        <w:t xml:space="preserve">do </w:t>
+      </w:r>
+      <w:r>
+        <w:rPr>
+          <w:rFonts w:ascii="∞OTˇ" w:hAnsi="∞OTˇ" w:cs="∞OTˇ"/>
+          <w:color w:val="000000"/>
+          <w:sz w:val="19"/>
+          <w:szCs w:val="19"/>
+        </w:rPr>
+        <w:t>{</w:t>
+      </w:r>
+    </w:p>
+    <w:p>
+      <w:pPr>
+        <w:widowControl w:val="0"/>
+        <w:autoSpaceDE w:val="0"/>
+        <w:autoSpaceDN w:val="0"/>
+        <w:adjustRightInd w:val="0"/>
+        <w:ind w:left="720"/>
+        <w:rPr>
+          <w:rFonts w:ascii="∞OTˇ" w:hAnsi="∞OTˇ" w:cs="∞OTˇ"/>
+          <w:color w:val="000000"/>
+          <w:sz w:val="19"/>
+          <w:szCs w:val="19"/>
+        </w:rPr>
+      </w:pPr>
+      <w:r>
+        <w:rPr>
+          <w:rFonts w:ascii="∞OTˇ" w:hAnsi="∞OTˇ" w:cs="∞OTˇ"/>
+          <w:color w:val="80005A"/>
+          <w:sz w:val="19"/>
+          <w:szCs w:val="19"/>
+        </w:rPr>
+        <w:t xml:space="preserve">for </w:t>
+      </w:r>
+      <w:proofErr w:type="gramStart"/>
+      <w:r>
+        <w:rPr>
+          <w:rFonts w:ascii="∞OTˇ" w:hAnsi="∞OTˇ" w:cs="∞OTˇ"/>
+          <w:color w:val="000000"/>
+          <w:sz w:val="19"/>
+          <w:szCs w:val="19"/>
+        </w:rPr>
+        <w:t>j</w:t>
+      </w:r>
+      <w:r>
+        <w:rPr>
+          <w:rFonts w:ascii="∞OTˇ" w:hAnsi="∞OTˇ" w:cs="∞OTˇ"/>
+          <w:color w:val="000000"/>
+          <w:sz w:val="19"/>
+          <w:szCs w:val="19"/>
+        </w:rPr>
+        <w:t xml:space="preserve"> :</w:t>
+      </w:r>
+      <w:proofErr w:type="gramEnd"/>
+      <w:r>
+        <w:rPr>
+          <w:rFonts w:ascii="∞OTˇ" w:hAnsi="∞OTˇ" w:cs="∞OTˇ"/>
+          <w:color w:val="80005A"/>
+          <w:sz w:val="19"/>
+          <w:szCs w:val="19"/>
+        </w:rPr>
+        <w:t xml:space="preserve">= </w:t>
+      </w:r>
+      <w:r>
+        <w:rPr>
+          <w:rFonts w:ascii="∞OTˇ" w:hAnsi="∞OTˇ" w:cs="∞OTˇ"/>
+          <w:color w:val="000000"/>
+          <w:sz w:val="19"/>
+          <w:szCs w:val="19"/>
+        </w:rPr>
+        <w:t xml:space="preserve">1 </w:t>
+      </w:r>
+      <w:proofErr w:type="spellStart"/>
+      <w:r>
+        <w:rPr>
+          <w:rFonts w:ascii="∞OTˇ" w:hAnsi="∞OTˇ" w:cs="∞OTˇ"/>
+          <w:color w:val="80005A"/>
+          <w:sz w:val="19"/>
+          <w:szCs w:val="19"/>
+        </w:rPr>
+        <w:t>upto</w:t>
+      </w:r>
+      <w:proofErr w:type="spellEnd"/>
+      <w:r>
+        <w:rPr>
+          <w:rFonts w:ascii="∞OTˇ" w:hAnsi="∞OTˇ" w:cs="∞OTˇ"/>
+          <w:color w:val="80005A"/>
+          <w:sz w:val="19"/>
+          <w:szCs w:val="19"/>
+        </w:rPr>
+        <w:t xml:space="preserve"> </w:t>
+      </w:r>
+      <w:r>
+        <w:rPr>
+          <w:rFonts w:ascii="∞OTˇ" w:hAnsi="∞OTˇ" w:cs="∞OTˇ"/>
+          <w:color w:val="000000"/>
+          <w:sz w:val="19"/>
+          <w:szCs w:val="19"/>
+        </w:rPr>
+        <w:t xml:space="preserve">10 </w:t>
+      </w:r>
+      <w:r>
+        <w:rPr>
+          <w:rFonts w:ascii="∞OTˇ" w:hAnsi="∞OTˇ" w:cs="∞OTˇ"/>
+          <w:color w:val="80005A"/>
+          <w:sz w:val="19"/>
+          <w:szCs w:val="19"/>
+        </w:rPr>
+        <w:t xml:space="preserve">do </w:t>
+      </w:r>
+      <w:r>
+        <w:rPr>
+          <w:rFonts w:ascii="∞OTˇ" w:hAnsi="∞OTˇ" w:cs="∞OTˇ"/>
+          <w:color w:val="000000"/>
+          <w:sz w:val="19"/>
+          <w:szCs w:val="19"/>
+        </w:rPr>
+        <w:t>{</w:t>
+      </w:r>
+    </w:p>
+    <w:p>
+      <w:pPr>
+        <w:widowControl w:val="0"/>
+        <w:autoSpaceDE w:val="0"/>
+        <w:autoSpaceDN w:val="0"/>
+        <w:adjustRightInd w:val="0"/>
+        <w:ind w:left="720" w:firstLine="720"/>
+        <w:rPr>
+          <w:rFonts w:ascii="∞OTˇ" w:hAnsi="∞OTˇ" w:cs="∞OTˇ"/>
+          <w:color w:val="000000"/>
+          <w:sz w:val="19"/>
+          <w:szCs w:val="19"/>
+        </w:rPr>
+      </w:pPr>
+      <w:r>
+        <w:rPr>
+          <w:rFonts w:ascii="∞OTˇ" w:hAnsi="∞OTˇ" w:cs="∞OTˇ"/>
+          <w:color w:val="80005A"/>
+          <w:sz w:val="19"/>
+          <w:szCs w:val="19"/>
+        </w:rPr>
+        <w:t xml:space="preserve">write </w:t>
+      </w:r>
+      <w:r>
+        <w:rPr>
+          <w:rFonts w:ascii="∞OTˇ" w:hAnsi="∞OTˇ" w:cs="∞OTˇ"/>
+          <w:color w:val="000000"/>
+          <w:sz w:val="19"/>
+          <w:szCs w:val="19"/>
+        </w:rPr>
+        <w:t>j</w:t>
+      </w:r>
+    </w:p>
+    <w:p>
+      <w:pPr>
+        <w:widowControl w:val="0"/>
+        <w:autoSpaceDE w:val="0"/>
+        <w:autoSpaceDN w:val="0"/>
+        <w:adjustRightInd w:val="0"/>
+        <w:ind w:left="720"/>
+        <w:rPr>
+          <w:rFonts w:ascii="∞OTˇ" w:hAnsi="∞OTˇ" w:cs="∞OTˇ"/>
+          <w:color w:val="000000"/>
+          <w:sz w:val="19"/>
+          <w:szCs w:val="19"/>
+        </w:rPr>
+      </w:pPr>
+      <w:r>
+        <w:rPr>
+          <w:rFonts w:ascii="∞OTˇ" w:hAnsi="∞OTˇ" w:cs="∞OTˇ"/>
+          <w:color w:val="000000"/>
+          <w:sz w:val="19"/>
+          <w:szCs w:val="19"/>
+        </w:rPr>
+        <w:t>}</w:t>
+      </w:r>
+    </w:p>
+    <w:p>
+      <w:pPr>
+        <w:widowControl w:val="0"/>
+        <w:autoSpaceDE w:val="0"/>
+        <w:autoSpaceDN w:val="0"/>
+        <w:adjustRightInd w:val="0"/>
+        <w:ind w:firstLine="720"/>
+        <w:rPr>
+          <w:rFonts w:ascii="∞OTˇ" w:hAnsi="∞OTˇ" w:cs="∞OTˇ"/>
+          <w:color w:val="000000"/>
+          <w:sz w:val="19"/>
+          <w:szCs w:val="19"/>
+        </w:rPr>
+      </w:pPr>
+      <w:r>
+        <w:rPr>
+          <w:rFonts w:ascii="∞OTˇ" w:hAnsi="∞OTˇ" w:cs="∞OTˇ"/>
+          <w:color w:val="80005A"/>
+          <w:sz w:val="19"/>
+          <w:szCs w:val="19"/>
+        </w:rPr>
+        <w:t xml:space="preserve">write </w:t>
+      </w:r>
+      <w:proofErr w:type="spellStart"/>
+      <w:r>
+        <w:rPr>
+          <w:rFonts w:ascii="∞OTˇ" w:hAnsi="∞OTˇ" w:cs="∞OTˇ"/>
+          <w:color w:val="000000"/>
+          <w:sz w:val="19"/>
+          <w:szCs w:val="19"/>
+        </w:rPr>
+        <w:t>i</w:t>
+      </w:r>
+      <w:bookmarkStart w:id="0" w:name="_GoBack"/>
+      <w:bookmarkEnd w:id="0"/>
+      <w:proofErr w:type="spellEnd"/>
+    </w:p>
+    <w:p>
+      <w:pPr>
+        <w:rPr>
+          <w:rFonts w:ascii="∞OTˇ" w:hAnsi="∞OTˇ" w:cs="∞OTˇ"/>
+          <w:color w:val="000000"/>
+          <w:sz w:val="19"/>
+          <w:szCs w:val="19"/>
+        </w:rPr>
+      </w:pPr>
+      <w:r>
+        <w:rPr>
+          <w:rFonts w:ascii="∞OTˇ" w:hAnsi="∞OTˇ" w:cs="∞OTˇ"/>
+          <w:color w:val="000000"/>
+          <w:sz w:val="19"/>
+          <w:szCs w:val="19"/>
+        </w:rPr>
+        <w:t>}</w:t>
+      </w:r>
+    </w:p>
+    <w:p>
+      <w:r>
+        <w:t>The following example will result in the following combination being repeated 10 times: 1,2,3,4,5,6,7,8,9,10,1</w:t>
+      </w:r>
     </w:p>
     <w:sectPr>
       <w:pgSz w:w="11900" w:h="16840"/>

</xml_diff>